<commit_message>
Terminado documentacion correo web
</commit_message>
<xml_diff>
--- a/SRI/practica correo web.docx
+++ b/SRI/practica correo web.docx
@@ -286,7 +286,7 @@
       </w:pPr>
       <w:bookmarkStart w:id="0" w:name="_Toc178149851"/>
     </w:p>
-    <w:bookmarkStart w:id="1" w:name="_Toc184885661" w:displacedByCustomXml="next"/>
+    <w:bookmarkStart w:id="1" w:name="_Toc191278295" w:displacedByCustomXml="next"/>
     <w:sdt>
       <w:sdtPr>
         <w:rPr>
@@ -339,8 +339,10 @@
             <w:rPr>
               <w:rFonts w:asciiTheme="minorHAnsi" w:eastAsiaTheme="minorEastAsia" w:hAnsiTheme="minorHAnsi" w:cstheme="minorBidi"/>
               <w:noProof/>
-              <w:sz w:val="22"/>
+              <w:kern w:val="2"/>
+              <w:szCs w:val="24"/>
               <w:lang w:eastAsia="es-ES"/>
+              <w14:ligatures w14:val="standardContextual"/>
             </w:rPr>
           </w:pPr>
           <w:r>
@@ -361,7 +363,7 @@
             </w:rPr>
             <w:fldChar w:fldCharType="separate"/>
           </w:r>
-          <w:hyperlink w:anchor="_Toc184885661" w:history="1">
+          <w:hyperlink w:anchor="_Toc191278295" w:history="1">
             <w:r>
               <w:rPr>
                 <w:rStyle w:val="Hipervnculo"/>
@@ -389,7 +391,7 @@
                 <w:noProof/>
                 <w:webHidden/>
               </w:rPr>
-              <w:instrText xml:space="preserve"> PAGEREF _Toc184885661 \h </w:instrText>
+              <w:instrText xml:space="preserve"> PAGEREF _Toc191278295 \h </w:instrText>
             </w:r>
             <w:r>
               <w:rPr>
@@ -421,6 +423,368 @@
           </w:hyperlink>
         </w:p>
         <w:p>
+          <w:pPr>
+            <w:pStyle w:val="TDC2"/>
+            <w:tabs>
+              <w:tab w:val="right" w:leader="dot" w:pos="8494"/>
+            </w:tabs>
+            <w:rPr>
+              <w:rFonts w:asciiTheme="minorHAnsi" w:eastAsiaTheme="minorEastAsia" w:hAnsiTheme="minorHAnsi" w:cstheme="minorBidi"/>
+              <w:noProof/>
+              <w:kern w:val="2"/>
+              <w:szCs w:val="24"/>
+              <w:lang w:eastAsia="es-ES"/>
+              <w14:ligatures w14:val="standardContextual"/>
+            </w:rPr>
+          </w:pPr>
+          <w:hyperlink w:anchor="_Toc191278296" w:history="1">
+            <w:r>
+              <w:rPr>
+                <w:rStyle w:val="Hipervnculo"/>
+                <w:rFonts w:eastAsia="Times New Roman"/>
+                <w:noProof/>
+                <w:lang w:eastAsia="es-ES"/>
+              </w:rPr>
+              <w:t>Creación de servidor de correo</w:t>
+            </w:r>
+            <w:r>
+              <w:rPr>
+                <w:noProof/>
+                <w:webHidden/>
+              </w:rPr>
+              <w:tab/>
+            </w:r>
+            <w:r>
+              <w:rPr>
+                <w:noProof/>
+                <w:webHidden/>
+              </w:rPr>
+              <w:fldChar w:fldCharType="begin"/>
+            </w:r>
+            <w:r>
+              <w:rPr>
+                <w:noProof/>
+                <w:webHidden/>
+              </w:rPr>
+              <w:instrText xml:space="preserve"> PAGEREF _Toc191278296 \h </w:instrText>
+            </w:r>
+            <w:r>
+              <w:rPr>
+                <w:noProof/>
+                <w:webHidden/>
+              </w:rPr>
+            </w:r>
+            <w:r>
+              <w:rPr>
+                <w:noProof/>
+                <w:webHidden/>
+              </w:rPr>
+              <w:fldChar w:fldCharType="separate"/>
+            </w:r>
+            <w:r>
+              <w:rPr>
+                <w:noProof/>
+                <w:webHidden/>
+              </w:rPr>
+              <w:t>3</w:t>
+            </w:r>
+            <w:r>
+              <w:rPr>
+                <w:noProof/>
+                <w:webHidden/>
+              </w:rPr>
+              <w:fldChar w:fldCharType="end"/>
+            </w:r>
+          </w:hyperlink>
+        </w:p>
+        <w:p>
+          <w:pPr>
+            <w:pStyle w:val="TDC3"/>
+            <w:tabs>
+              <w:tab w:val="right" w:leader="dot" w:pos="8494"/>
+            </w:tabs>
+            <w:rPr>
+              <w:noProof/>
+            </w:rPr>
+          </w:pPr>
+          <w:hyperlink w:anchor="_Toc191278297" w:history="1">
+            <w:r>
+              <w:rPr>
+                <w:rStyle w:val="Hipervnculo"/>
+                <w:rFonts w:eastAsia="Times New Roman"/>
+                <w:noProof/>
+                <w:lang w:eastAsia="es-ES"/>
+              </w:rPr>
+              <w:t>Instalación y configuración inicial</w:t>
+            </w:r>
+            <w:r>
+              <w:rPr>
+                <w:noProof/>
+                <w:webHidden/>
+              </w:rPr>
+              <w:tab/>
+            </w:r>
+            <w:r>
+              <w:rPr>
+                <w:noProof/>
+                <w:webHidden/>
+              </w:rPr>
+              <w:fldChar w:fldCharType="begin"/>
+            </w:r>
+            <w:r>
+              <w:rPr>
+                <w:noProof/>
+                <w:webHidden/>
+              </w:rPr>
+              <w:instrText xml:space="preserve"> PAGEREF _Toc191278297 \h </w:instrText>
+            </w:r>
+            <w:r>
+              <w:rPr>
+                <w:noProof/>
+                <w:webHidden/>
+              </w:rPr>
+            </w:r>
+            <w:r>
+              <w:rPr>
+                <w:noProof/>
+                <w:webHidden/>
+              </w:rPr>
+              <w:fldChar w:fldCharType="separate"/>
+            </w:r>
+            <w:r>
+              <w:rPr>
+                <w:noProof/>
+                <w:webHidden/>
+              </w:rPr>
+              <w:t>3</w:t>
+            </w:r>
+            <w:r>
+              <w:rPr>
+                <w:noProof/>
+                <w:webHidden/>
+              </w:rPr>
+              <w:fldChar w:fldCharType="end"/>
+            </w:r>
+          </w:hyperlink>
+        </w:p>
+        <w:p>
+          <w:pPr>
+            <w:pStyle w:val="TDC3"/>
+            <w:tabs>
+              <w:tab w:val="right" w:leader="dot" w:pos="8494"/>
+            </w:tabs>
+            <w:rPr>
+              <w:noProof/>
+            </w:rPr>
+          </w:pPr>
+          <w:hyperlink w:anchor="_Toc191278298" w:history="1">
+            <w:r>
+              <w:rPr>
+                <w:rStyle w:val="Hipervnculo"/>
+                <w:noProof/>
+                <w:lang w:eastAsia="es-ES"/>
+              </w:rPr>
+              <w:t>Envió de correo</w:t>
+            </w:r>
+            <w:r>
+              <w:rPr>
+                <w:noProof/>
+                <w:webHidden/>
+              </w:rPr>
+              <w:tab/>
+            </w:r>
+            <w:r>
+              <w:rPr>
+                <w:noProof/>
+                <w:webHidden/>
+              </w:rPr>
+              <w:fldChar w:fldCharType="begin"/>
+            </w:r>
+            <w:r>
+              <w:rPr>
+                <w:noProof/>
+                <w:webHidden/>
+              </w:rPr>
+              <w:instrText xml:space="preserve"> PAGEREF _Toc191278298 \h </w:instrText>
+            </w:r>
+            <w:r>
+              <w:rPr>
+                <w:noProof/>
+                <w:webHidden/>
+              </w:rPr>
+            </w:r>
+            <w:r>
+              <w:rPr>
+                <w:noProof/>
+                <w:webHidden/>
+              </w:rPr>
+              <w:fldChar w:fldCharType="separate"/>
+            </w:r>
+            <w:r>
+              <w:rPr>
+                <w:noProof/>
+                <w:webHidden/>
+              </w:rPr>
+              <w:t>6</w:t>
+            </w:r>
+            <w:r>
+              <w:rPr>
+                <w:noProof/>
+                <w:webHidden/>
+              </w:rPr>
+              <w:fldChar w:fldCharType="end"/>
+            </w:r>
+          </w:hyperlink>
+        </w:p>
+        <w:p>
+          <w:pPr>
+            <w:pStyle w:val="TDC2"/>
+            <w:tabs>
+              <w:tab w:val="right" w:leader="dot" w:pos="8494"/>
+            </w:tabs>
+            <w:rPr>
+              <w:rFonts w:asciiTheme="minorHAnsi" w:eastAsiaTheme="minorEastAsia" w:hAnsiTheme="minorHAnsi" w:cstheme="minorBidi"/>
+              <w:noProof/>
+              <w:kern w:val="2"/>
+              <w:szCs w:val="24"/>
+              <w:lang w:eastAsia="es-ES"/>
+              <w14:ligatures w14:val="standardContextual"/>
+            </w:rPr>
+          </w:pPr>
+          <w:hyperlink w:anchor="_Toc191278299" w:history="1">
+            <w:r>
+              <w:rPr>
+                <w:rStyle w:val="Hipervnculo"/>
+                <w:noProof/>
+                <w:lang w:eastAsia="es-ES"/>
+              </w:rPr>
+              <w:t>Filtrado de headers de correo</w:t>
+            </w:r>
+            <w:r>
+              <w:rPr>
+                <w:noProof/>
+                <w:webHidden/>
+              </w:rPr>
+              <w:tab/>
+            </w:r>
+            <w:r>
+              <w:rPr>
+                <w:noProof/>
+                <w:webHidden/>
+              </w:rPr>
+              <w:fldChar w:fldCharType="begin"/>
+            </w:r>
+            <w:r>
+              <w:rPr>
+                <w:noProof/>
+                <w:webHidden/>
+              </w:rPr>
+              <w:instrText xml:space="preserve"> PAGEREF _Toc191278299 \h </w:instrText>
+            </w:r>
+            <w:r>
+              <w:rPr>
+                <w:noProof/>
+                <w:webHidden/>
+              </w:rPr>
+            </w:r>
+            <w:r>
+              <w:rPr>
+                <w:noProof/>
+                <w:webHidden/>
+              </w:rPr>
+              <w:fldChar w:fldCharType="separate"/>
+            </w:r>
+            <w:r>
+              <w:rPr>
+                <w:noProof/>
+                <w:webHidden/>
+              </w:rPr>
+              <w:t>7</w:t>
+            </w:r>
+            <w:r>
+              <w:rPr>
+                <w:noProof/>
+                <w:webHidden/>
+              </w:rPr>
+              <w:fldChar w:fldCharType="end"/>
+            </w:r>
+          </w:hyperlink>
+        </w:p>
+        <w:p>
+          <w:pPr>
+            <w:pStyle w:val="TDC2"/>
+            <w:tabs>
+              <w:tab w:val="right" w:leader="dot" w:pos="8494"/>
+            </w:tabs>
+            <w:rPr>
+              <w:rFonts w:asciiTheme="minorHAnsi" w:eastAsiaTheme="minorEastAsia" w:hAnsiTheme="minorHAnsi" w:cstheme="minorBidi"/>
+              <w:noProof/>
+              <w:kern w:val="2"/>
+              <w:szCs w:val="24"/>
+              <w:lang w:eastAsia="es-ES"/>
+              <w14:ligatures w14:val="standardContextual"/>
+            </w:rPr>
+          </w:pPr>
+          <w:hyperlink w:anchor="_Toc191278300" w:history="1">
+            <w:r>
+              <w:rPr>
+                <w:rStyle w:val="Hipervnculo"/>
+                <w:noProof/>
+                <w:lang w:eastAsia="es-ES"/>
+              </w:rPr>
+              <w:t>Correo certificado</w:t>
+            </w:r>
+            <w:r>
+              <w:rPr>
+                <w:noProof/>
+                <w:webHidden/>
+              </w:rPr>
+              <w:tab/>
+            </w:r>
+            <w:r>
+              <w:rPr>
+                <w:noProof/>
+                <w:webHidden/>
+              </w:rPr>
+              <w:fldChar w:fldCharType="begin"/>
+            </w:r>
+            <w:r>
+              <w:rPr>
+                <w:noProof/>
+                <w:webHidden/>
+              </w:rPr>
+              <w:instrText xml:space="preserve"> PAGEREF _Toc191278300 \h </w:instrText>
+            </w:r>
+            <w:r>
+              <w:rPr>
+                <w:noProof/>
+                <w:webHidden/>
+              </w:rPr>
+            </w:r>
+            <w:r>
+              <w:rPr>
+                <w:noProof/>
+                <w:webHidden/>
+              </w:rPr>
+              <w:fldChar w:fldCharType="separate"/>
+            </w:r>
+            <w:r>
+              <w:rPr>
+                <w:noProof/>
+                <w:webHidden/>
+              </w:rPr>
+              <w:t>9</w:t>
+            </w:r>
+            <w:r>
+              <w:rPr>
+                <w:noProof/>
+                <w:webHidden/>
+              </w:rPr>
+              <w:fldChar w:fldCharType="end"/>
+            </w:r>
+          </w:hyperlink>
+        </w:p>
+        <w:p>
           <w:r>
             <w:rPr>
               <w:rFonts w:cs="Times New Roman"/>
@@ -465,6 +829,7 @@
           <w:lang w:eastAsia="es-ES"/>
         </w:rPr>
       </w:pPr>
+      <w:bookmarkStart w:id="2" w:name="_Toc191278296"/>
       <w:r>
         <w:rPr>
           <w:rFonts w:eastAsia="Times New Roman"/>
@@ -473,6 +838,7 @@
         <w:lastRenderedPageBreak/>
         <w:t>Creación de servidor de correo</w:t>
       </w:r>
+      <w:bookmarkEnd w:id="2"/>
     </w:p>
     <w:p>
       <w:pPr>
@@ -482,6 +848,7 @@
           <w:lang w:eastAsia="es-ES"/>
         </w:rPr>
       </w:pPr>
+      <w:bookmarkStart w:id="3" w:name="_Toc191278297"/>
       <w:r>
         <w:rPr>
           <w:rFonts w:eastAsia="Times New Roman"/>
@@ -489,6 +856,7 @@
         </w:rPr>
         <w:t>Instalación y configuración inicial</w:t>
       </w:r>
+      <w:bookmarkEnd w:id="3"/>
     </w:p>
     <w:p>
       <w:pPr>
@@ -1288,6 +1656,7 @@
         </w:rPr>
         <w:br w:type="page"/>
       </w:r>
+      <w:bookmarkStart w:id="4" w:name="_Toc191278298"/>
       <w:r>
         <w:rPr>
           <w:lang w:eastAsia="es-ES"/>
@@ -1295,6 +1664,7 @@
         <w:lastRenderedPageBreak/>
         <w:t>Envió de correo</w:t>
       </w:r>
+      <w:bookmarkEnd w:id="4"/>
     </w:p>
     <w:p>
       <w:pPr>
@@ -1641,6 +2011,7 @@
           <w:lang w:eastAsia="es-ES"/>
         </w:rPr>
       </w:pPr>
+      <w:bookmarkStart w:id="5" w:name="_Toc191278299"/>
       <w:r>
         <w:rPr>
           <w:lang w:eastAsia="es-ES"/>
@@ -1662,6 +2033,7 @@
         </w:rPr>
         <w:t xml:space="preserve"> de correo</w:t>
       </w:r>
+      <w:bookmarkEnd w:id="5"/>
     </w:p>
     <w:p>
       <w:pPr>
@@ -2023,6 +2395,7 @@
           <w:lang w:eastAsia="es-ES"/>
         </w:rPr>
       </w:pPr>
+      <w:bookmarkStart w:id="6" w:name="_Toc191278300"/>
       <w:r>
         <w:rPr>
           <w:lang w:eastAsia="es-ES"/>
@@ -2030,17 +2403,2329 @@
         <w:lastRenderedPageBreak/>
         <w:t>Correo certificado</w:t>
       </w:r>
-    </w:p>
-    <w:p>
-      <w:pPr>
-        <w:rPr>
-          <w:lang w:eastAsia="es-ES"/>
-        </w:rPr>
-      </w:pPr>
+      <w:bookmarkEnd w:id="6"/>
+    </w:p>
+    <w:p>
+      <w:pPr>
+        <w:rPr>
+          <w:lang w:eastAsia="es-ES"/>
+        </w:rPr>
+      </w:pPr>
+      <w:r>
+        <w:rPr>
+          <w:lang w:eastAsia="es-ES"/>
+        </w:rPr>
+        <w:t>Para poder enviar correos de forma seguro hay que configurar que se envíen con certificado, para ello vamos a generar una clave privada.</w:t>
+      </w:r>
+    </w:p>
+    <w:p>
+      <w:pPr>
+        <w:rPr>
+          <w:lang w:eastAsia="es-ES"/>
+        </w:rPr>
+      </w:pPr>
+      <w:r>
+        <w:rPr>
+          <w:noProof/>
+          <w:lang w:eastAsia="es-ES"/>
+        </w:rPr>
+        <w:drawing>
+          <wp:inline distT="0" distB="0" distL="0" distR="0" wp14:anchorId="240284C9" wp14:editId="434F2981">
+            <wp:extent cx="5403215" cy="657225"/>
+            <wp:effectExtent l="0" t="0" r="6985" b="9525"/>
+            <wp:docPr id="1379297028" name="Imagen 1"/>
+            <wp:cNvGraphicFramePr>
+              <a:graphicFrameLocks xmlns:a="http://schemas.openxmlformats.org/drawingml/2006/main" noChangeAspect="1"/>
+            </wp:cNvGraphicFramePr>
+            <a:graphic xmlns:a="http://schemas.openxmlformats.org/drawingml/2006/main">
+              <a:graphicData uri="http://schemas.openxmlformats.org/drawingml/2006/picture">
+                <pic:pic xmlns:pic="http://schemas.openxmlformats.org/drawingml/2006/picture">
+                  <pic:nvPicPr>
+                    <pic:cNvPr id="0" name="Picture 1"/>
+                    <pic:cNvPicPr>
+                      <a:picLocks noChangeAspect="1" noChangeArrowheads="1"/>
+                    </pic:cNvPicPr>
+                  </pic:nvPicPr>
+                  <pic:blipFill>
+                    <a:blip r:embed="rId24">
+                      <a:extLst>
+                        <a:ext uri="{28A0092B-C50C-407E-A947-70E740481C1C}">
+                          <a14:useLocalDpi xmlns:a14="http://schemas.microsoft.com/office/drawing/2010/main" val="0"/>
+                        </a:ext>
+                      </a:extLst>
+                    </a:blip>
+                    <a:srcRect/>
+                    <a:stretch>
+                      <a:fillRect/>
+                    </a:stretch>
+                  </pic:blipFill>
+                  <pic:spPr bwMode="auto">
+                    <a:xfrm>
+                      <a:off x="0" y="0"/>
+                      <a:ext cx="5403215" cy="657225"/>
+                    </a:xfrm>
+                    <a:prstGeom prst="rect">
+                      <a:avLst/>
+                    </a:prstGeom>
+                    <a:noFill/>
+                    <a:ln>
+                      <a:noFill/>
+                    </a:ln>
+                  </pic:spPr>
+                </pic:pic>
+              </a:graphicData>
+            </a:graphic>
+          </wp:inline>
+        </w:drawing>
+      </w:r>
+    </w:p>
+    <w:p>
+      <w:pPr>
+        <w:rPr>
+          <w:lang w:eastAsia="es-ES"/>
+        </w:rPr>
+      </w:pPr>
+      <w:r>
+        <w:rPr>
+          <w:lang w:eastAsia="es-ES"/>
+        </w:rPr>
+        <w:t xml:space="preserve">Después de generar nuestra firma con </w:t>
+      </w:r>
+    </w:p>
+    <w:p>
+      <w:pPr>
+        <w:rPr>
+          <w:rFonts w:ascii="Consolas" w:hAnsi="Consolas"/>
+          <w:sz w:val="20"/>
+          <w:szCs w:val="20"/>
+          <w:lang w:eastAsia="es-ES"/>
+        </w:rPr>
+      </w:pPr>
+      <w:proofErr w:type="spellStart"/>
+      <w:r>
+        <w:rPr>
+          <w:rFonts w:ascii="Consolas" w:hAnsi="Consolas"/>
+          <w:sz w:val="20"/>
+          <w:szCs w:val="20"/>
+          <w:lang w:eastAsia="es-ES"/>
+        </w:rPr>
+        <w:t>Openssl</w:t>
+      </w:r>
+      <w:proofErr w:type="spellEnd"/>
+      <w:r>
+        <w:rPr>
+          <w:rFonts w:ascii="Consolas" w:hAnsi="Consolas"/>
+          <w:sz w:val="20"/>
+          <w:szCs w:val="20"/>
+          <w:lang w:eastAsia="es-ES"/>
+        </w:rPr>
+        <w:t xml:space="preserve"> </w:t>
+      </w:r>
+      <w:proofErr w:type="spellStart"/>
+      <w:r>
+        <w:rPr>
+          <w:rFonts w:ascii="Consolas" w:hAnsi="Consolas"/>
+          <w:sz w:val="20"/>
+          <w:szCs w:val="20"/>
+          <w:lang w:eastAsia="es-ES"/>
+        </w:rPr>
+        <w:t>genrsa</w:t>
+      </w:r>
+      <w:proofErr w:type="spellEnd"/>
+      <w:r>
+        <w:rPr>
+          <w:rFonts w:ascii="Consolas" w:hAnsi="Consolas"/>
+          <w:sz w:val="20"/>
+          <w:szCs w:val="20"/>
+          <w:lang w:eastAsia="es-ES"/>
+        </w:rPr>
+        <w:t xml:space="preserve"> -aes256 -</w:t>
+      </w:r>
+      <w:proofErr w:type="spellStart"/>
+      <w:r>
+        <w:rPr>
+          <w:rFonts w:ascii="Consolas" w:hAnsi="Consolas"/>
+          <w:sz w:val="20"/>
+          <w:szCs w:val="20"/>
+          <w:lang w:eastAsia="es-ES"/>
+        </w:rPr>
+        <w:t>out</w:t>
+      </w:r>
+      <w:proofErr w:type="spellEnd"/>
+      <w:r>
+        <w:rPr>
+          <w:rFonts w:ascii="Consolas" w:hAnsi="Consolas"/>
+          <w:sz w:val="20"/>
+          <w:szCs w:val="20"/>
+          <w:lang w:eastAsia="es-ES"/>
+        </w:rPr>
+        <w:t xml:space="preserve"> </w:t>
+      </w:r>
+      <w:proofErr w:type="spellStart"/>
+      <w:r>
+        <w:rPr>
+          <w:rFonts w:ascii="Consolas" w:hAnsi="Consolas"/>
+          <w:sz w:val="20"/>
+          <w:szCs w:val="20"/>
+          <w:lang w:eastAsia="es-ES"/>
+        </w:rPr>
+        <w:t>private.key</w:t>
+      </w:r>
+      <w:proofErr w:type="spellEnd"/>
+      <w:r>
+        <w:rPr>
+          <w:rFonts w:ascii="Consolas" w:hAnsi="Consolas"/>
+          <w:sz w:val="20"/>
+          <w:szCs w:val="20"/>
+          <w:lang w:eastAsia="es-ES"/>
+        </w:rPr>
+        <w:t xml:space="preserve"> 4096</w:t>
+      </w:r>
+    </w:p>
+    <w:p>
+      <w:pPr>
+        <w:rPr>
+          <w:rFonts w:cs="Times New Roman"/>
+          <w:szCs w:val="24"/>
+          <w:lang w:eastAsia="es-ES"/>
+        </w:rPr>
+      </w:pPr>
+      <w:r>
+        <w:rPr>
+          <w:rFonts w:cs="Times New Roman"/>
+          <w:szCs w:val="24"/>
+          <w:lang w:eastAsia="es-ES"/>
+        </w:rPr>
+        <w:t>Hay que solicitar que se firme la clave con</w:t>
+      </w:r>
+    </w:p>
+    <w:p>
+      <w:pPr>
+        <w:rPr>
+          <w:rFonts w:ascii="Consolas" w:hAnsi="Consolas" w:cs="Times New Roman"/>
+          <w:sz w:val="20"/>
+          <w:szCs w:val="20"/>
+          <w:lang w:eastAsia="es-ES"/>
+        </w:rPr>
+      </w:pPr>
+      <w:proofErr w:type="spellStart"/>
+      <w:r>
+        <w:rPr>
+          <w:rFonts w:ascii="Consolas" w:hAnsi="Consolas" w:cs="Times New Roman"/>
+          <w:sz w:val="20"/>
+          <w:szCs w:val="20"/>
+          <w:lang w:eastAsia="es-ES"/>
+        </w:rPr>
+        <w:t>Openssl</w:t>
+      </w:r>
+      <w:proofErr w:type="spellEnd"/>
+      <w:r>
+        <w:rPr>
+          <w:rFonts w:ascii="Consolas" w:hAnsi="Consolas" w:cs="Times New Roman"/>
+          <w:sz w:val="20"/>
+          <w:szCs w:val="20"/>
+          <w:lang w:eastAsia="es-ES"/>
+        </w:rPr>
+        <w:t xml:space="preserve"> </w:t>
+      </w:r>
+      <w:proofErr w:type="spellStart"/>
+      <w:r>
+        <w:rPr>
+          <w:rFonts w:ascii="Consolas" w:hAnsi="Consolas" w:cs="Times New Roman"/>
+          <w:sz w:val="20"/>
+          <w:szCs w:val="20"/>
+          <w:lang w:eastAsia="es-ES"/>
+        </w:rPr>
+        <w:t>req</w:t>
+      </w:r>
+      <w:proofErr w:type="spellEnd"/>
+      <w:r>
+        <w:rPr>
+          <w:rFonts w:ascii="Consolas" w:hAnsi="Consolas" w:cs="Times New Roman"/>
+          <w:sz w:val="20"/>
+          <w:szCs w:val="20"/>
+          <w:lang w:eastAsia="es-ES"/>
+        </w:rPr>
+        <w:t xml:space="preserve"> -new -</w:t>
+      </w:r>
+      <w:proofErr w:type="spellStart"/>
+      <w:r>
+        <w:rPr>
+          <w:rFonts w:ascii="Consolas" w:hAnsi="Consolas" w:cs="Times New Roman"/>
+          <w:sz w:val="20"/>
+          <w:szCs w:val="20"/>
+          <w:lang w:eastAsia="es-ES"/>
+        </w:rPr>
+        <w:t>key</w:t>
+      </w:r>
+      <w:proofErr w:type="spellEnd"/>
+      <w:r>
+        <w:rPr>
+          <w:rFonts w:ascii="Consolas" w:hAnsi="Consolas" w:cs="Times New Roman"/>
+          <w:sz w:val="20"/>
+          <w:szCs w:val="20"/>
+          <w:lang w:eastAsia="es-ES"/>
+        </w:rPr>
+        <w:t xml:space="preserve"> </w:t>
+      </w:r>
+      <w:proofErr w:type="spellStart"/>
+      <w:r>
+        <w:rPr>
+          <w:rFonts w:ascii="Consolas" w:hAnsi="Consolas" w:cs="Times New Roman"/>
+          <w:sz w:val="20"/>
+          <w:szCs w:val="20"/>
+          <w:lang w:eastAsia="es-ES"/>
+        </w:rPr>
+        <w:t>private.key</w:t>
+      </w:r>
+      <w:proofErr w:type="spellEnd"/>
+      <w:r>
+        <w:rPr>
+          <w:rFonts w:ascii="Consolas" w:hAnsi="Consolas" w:cs="Times New Roman"/>
+          <w:sz w:val="20"/>
+          <w:szCs w:val="20"/>
+          <w:lang w:eastAsia="es-ES"/>
+        </w:rPr>
+        <w:t xml:space="preserve"> -</w:t>
+      </w:r>
+      <w:proofErr w:type="spellStart"/>
+      <w:r>
+        <w:rPr>
+          <w:rFonts w:ascii="Consolas" w:hAnsi="Consolas" w:cs="Times New Roman"/>
+          <w:sz w:val="20"/>
+          <w:szCs w:val="20"/>
+          <w:lang w:eastAsia="es-ES"/>
+        </w:rPr>
+        <w:t>out</w:t>
+      </w:r>
+      <w:proofErr w:type="spellEnd"/>
+      <w:r>
+        <w:rPr>
+          <w:rFonts w:ascii="Consolas" w:hAnsi="Consolas" w:cs="Times New Roman"/>
+          <w:sz w:val="20"/>
+          <w:szCs w:val="20"/>
+          <w:lang w:eastAsia="es-ES"/>
+        </w:rPr>
+        <w:t xml:space="preserve"> </w:t>
+      </w:r>
+      <w:proofErr w:type="spellStart"/>
+      <w:r>
+        <w:rPr>
+          <w:rFonts w:ascii="Consolas" w:hAnsi="Consolas" w:cs="Times New Roman"/>
+          <w:sz w:val="20"/>
+          <w:szCs w:val="20"/>
+          <w:lang w:eastAsia="es-ES"/>
+        </w:rPr>
+        <w:t>request.csr</w:t>
+      </w:r>
+      <w:proofErr w:type="spellEnd"/>
+      <w:r>
+        <w:rPr>
+          <w:rFonts w:ascii="Consolas" w:hAnsi="Consolas" w:cs="Times New Roman"/>
+          <w:noProof/>
+          <w:sz w:val="20"/>
+          <w:szCs w:val="20"/>
+          <w:lang w:eastAsia="es-ES"/>
+        </w:rPr>
+        <w:drawing>
+          <wp:inline distT="0" distB="0" distL="0" distR="0" wp14:anchorId="090820A5" wp14:editId="2C043F0F">
+            <wp:extent cx="5395595" cy="2803525"/>
+            <wp:effectExtent l="0" t="0" r="0" b="0"/>
+            <wp:docPr id="232406668" name="Imagen 2"/>
+            <wp:cNvGraphicFramePr>
+              <a:graphicFrameLocks xmlns:a="http://schemas.openxmlformats.org/drawingml/2006/main" noChangeAspect="1"/>
+            </wp:cNvGraphicFramePr>
+            <a:graphic xmlns:a="http://schemas.openxmlformats.org/drawingml/2006/main">
+              <a:graphicData uri="http://schemas.openxmlformats.org/drawingml/2006/picture">
+                <pic:pic xmlns:pic="http://schemas.openxmlformats.org/drawingml/2006/picture">
+                  <pic:nvPicPr>
+                    <pic:cNvPr id="0" name="Picture 2"/>
+                    <pic:cNvPicPr>
+                      <a:picLocks noChangeAspect="1" noChangeArrowheads="1"/>
+                    </pic:cNvPicPr>
+                  </pic:nvPicPr>
+                  <pic:blipFill>
+                    <a:blip r:embed="rId25">
+                      <a:extLst>
+                        <a:ext uri="{28A0092B-C50C-407E-A947-70E740481C1C}">
+                          <a14:useLocalDpi xmlns:a14="http://schemas.microsoft.com/office/drawing/2010/main" val="0"/>
+                        </a:ext>
+                      </a:extLst>
+                    </a:blip>
+                    <a:srcRect/>
+                    <a:stretch>
+                      <a:fillRect/>
+                    </a:stretch>
+                  </pic:blipFill>
+                  <pic:spPr bwMode="auto">
+                    <a:xfrm>
+                      <a:off x="0" y="0"/>
+                      <a:ext cx="5395595" cy="2803525"/>
+                    </a:xfrm>
+                    <a:prstGeom prst="rect">
+                      <a:avLst/>
+                    </a:prstGeom>
+                    <a:noFill/>
+                    <a:ln>
+                      <a:noFill/>
+                    </a:ln>
+                  </pic:spPr>
+                </pic:pic>
+              </a:graphicData>
+            </a:graphic>
+          </wp:inline>
+        </w:drawing>
+      </w:r>
+    </w:p>
+    <w:p>
+      <w:pPr>
+        <w:rPr>
+          <w:rFonts w:cs="Times New Roman"/>
+          <w:szCs w:val="24"/>
+          <w:lang w:eastAsia="es-ES"/>
+        </w:rPr>
+      </w:pPr>
+      <w:r>
+        <w:rPr>
+          <w:rFonts w:cs="Times New Roman"/>
+          <w:szCs w:val="24"/>
+          <w:lang w:eastAsia="es-ES"/>
+        </w:rPr>
+        <w:t xml:space="preserve">Después lo auto firmamos nosotros con </w:t>
+      </w:r>
+    </w:p>
+    <w:p>
+      <w:pPr>
+        <w:rPr>
+          <w:rFonts w:ascii="Consolas" w:hAnsi="Consolas" w:cs="Times New Roman"/>
+          <w:sz w:val="20"/>
+          <w:szCs w:val="20"/>
+          <w:lang w:eastAsia="es-ES"/>
+        </w:rPr>
+      </w:pPr>
+      <w:proofErr w:type="spellStart"/>
+      <w:r>
+        <w:rPr>
+          <w:rFonts w:ascii="Consolas" w:hAnsi="Consolas" w:cs="Times New Roman"/>
+          <w:sz w:val="20"/>
+          <w:szCs w:val="20"/>
+          <w:lang w:eastAsia="es-ES"/>
+        </w:rPr>
+        <w:t>openssl</w:t>
+      </w:r>
+      <w:proofErr w:type="spellEnd"/>
+      <w:r>
+        <w:rPr>
+          <w:rFonts w:ascii="Consolas" w:hAnsi="Consolas" w:cs="Times New Roman"/>
+          <w:sz w:val="20"/>
+          <w:szCs w:val="20"/>
+          <w:lang w:eastAsia="es-ES"/>
+        </w:rPr>
+        <w:t xml:space="preserve"> x509 -</w:t>
+      </w:r>
+      <w:proofErr w:type="spellStart"/>
+      <w:r>
+        <w:rPr>
+          <w:rFonts w:ascii="Consolas" w:hAnsi="Consolas" w:cs="Times New Roman"/>
+          <w:sz w:val="20"/>
+          <w:szCs w:val="20"/>
+          <w:lang w:eastAsia="es-ES"/>
+        </w:rPr>
+        <w:t>req</w:t>
+      </w:r>
+      <w:proofErr w:type="spellEnd"/>
+      <w:r>
+        <w:rPr>
+          <w:rFonts w:ascii="Consolas" w:hAnsi="Consolas" w:cs="Times New Roman"/>
+          <w:sz w:val="20"/>
+          <w:szCs w:val="20"/>
+          <w:lang w:eastAsia="es-ES"/>
+        </w:rPr>
+        <w:t xml:space="preserve"> -</w:t>
+      </w:r>
+      <w:proofErr w:type="spellStart"/>
+      <w:r>
+        <w:rPr>
+          <w:rFonts w:ascii="Consolas" w:hAnsi="Consolas" w:cs="Times New Roman"/>
+          <w:sz w:val="20"/>
+          <w:szCs w:val="20"/>
+          <w:lang w:eastAsia="es-ES"/>
+        </w:rPr>
+        <w:t>days</w:t>
+      </w:r>
+      <w:proofErr w:type="spellEnd"/>
+      <w:r>
+        <w:rPr>
+          <w:rFonts w:ascii="Consolas" w:hAnsi="Consolas" w:cs="Times New Roman"/>
+          <w:sz w:val="20"/>
+          <w:szCs w:val="20"/>
+          <w:lang w:eastAsia="es-ES"/>
+        </w:rPr>
+        <w:t xml:space="preserve"> 365 -in </w:t>
+      </w:r>
+      <w:proofErr w:type="spellStart"/>
+      <w:r>
+        <w:rPr>
+          <w:rFonts w:ascii="Consolas" w:hAnsi="Consolas" w:cs="Times New Roman"/>
+          <w:sz w:val="20"/>
+          <w:szCs w:val="20"/>
+          <w:lang w:eastAsia="es-ES"/>
+        </w:rPr>
+        <w:t>request.csr</w:t>
+      </w:r>
+      <w:proofErr w:type="spellEnd"/>
+      <w:r>
+        <w:rPr>
+          <w:rFonts w:ascii="Consolas" w:hAnsi="Consolas" w:cs="Times New Roman"/>
+          <w:sz w:val="20"/>
+          <w:szCs w:val="20"/>
+          <w:lang w:eastAsia="es-ES"/>
+        </w:rPr>
+        <w:t xml:space="preserve"> -</w:t>
+      </w:r>
+      <w:proofErr w:type="spellStart"/>
+      <w:r>
+        <w:rPr>
+          <w:rFonts w:ascii="Consolas" w:hAnsi="Consolas" w:cs="Times New Roman"/>
+          <w:sz w:val="20"/>
+          <w:szCs w:val="20"/>
+          <w:lang w:eastAsia="es-ES"/>
+        </w:rPr>
+        <w:t>signkey</w:t>
+      </w:r>
+      <w:proofErr w:type="spellEnd"/>
+      <w:r>
+        <w:rPr>
+          <w:rFonts w:ascii="Consolas" w:hAnsi="Consolas" w:cs="Times New Roman"/>
+          <w:sz w:val="20"/>
+          <w:szCs w:val="20"/>
+          <w:lang w:eastAsia="es-ES"/>
+        </w:rPr>
+        <w:t xml:space="preserve"> </w:t>
+      </w:r>
+      <w:proofErr w:type="spellStart"/>
+      <w:r>
+        <w:rPr>
+          <w:rFonts w:ascii="Consolas" w:hAnsi="Consolas" w:cs="Times New Roman"/>
+          <w:sz w:val="20"/>
+          <w:szCs w:val="20"/>
+          <w:lang w:eastAsia="es-ES"/>
+        </w:rPr>
+        <w:t>private.key</w:t>
+      </w:r>
+      <w:proofErr w:type="spellEnd"/>
+      <w:r>
+        <w:rPr>
+          <w:rFonts w:ascii="Consolas" w:hAnsi="Consolas" w:cs="Times New Roman"/>
+          <w:sz w:val="20"/>
+          <w:szCs w:val="20"/>
+          <w:lang w:eastAsia="es-ES"/>
+        </w:rPr>
+        <w:t xml:space="preserve"> -</w:t>
+      </w:r>
+      <w:proofErr w:type="spellStart"/>
+      <w:r>
+        <w:rPr>
+          <w:rFonts w:ascii="Consolas" w:hAnsi="Consolas" w:cs="Times New Roman"/>
+          <w:sz w:val="20"/>
+          <w:szCs w:val="20"/>
+          <w:lang w:eastAsia="es-ES"/>
+        </w:rPr>
+        <w:t>out</w:t>
+      </w:r>
+      <w:proofErr w:type="spellEnd"/>
+      <w:r>
+        <w:rPr>
+          <w:rFonts w:ascii="Consolas" w:hAnsi="Consolas" w:cs="Times New Roman"/>
+          <w:sz w:val="20"/>
+          <w:szCs w:val="20"/>
+          <w:lang w:eastAsia="es-ES"/>
+        </w:rPr>
+        <w:t xml:space="preserve"> </w:t>
+      </w:r>
+      <w:proofErr w:type="spellStart"/>
+      <w:proofErr w:type="gramStart"/>
+      <w:r>
+        <w:rPr>
+          <w:rFonts w:ascii="Consolas" w:hAnsi="Consolas" w:cs="Times New Roman"/>
+          <w:sz w:val="20"/>
+          <w:szCs w:val="20"/>
+          <w:lang w:eastAsia="es-ES"/>
+        </w:rPr>
+        <w:t>certificate.cert</w:t>
+      </w:r>
+      <w:proofErr w:type="spellEnd"/>
+      <w:proofErr w:type="gramEnd"/>
+      <w:r>
+        <w:rPr>
+          <w:rFonts w:ascii="Consolas" w:hAnsi="Consolas" w:cs="Times New Roman"/>
+          <w:noProof/>
+          <w:sz w:val="20"/>
+          <w:szCs w:val="20"/>
+          <w:lang w:eastAsia="es-ES"/>
+        </w:rPr>
+        <w:drawing>
+          <wp:inline distT="0" distB="0" distL="0" distR="0" wp14:anchorId="7353B36A" wp14:editId="50219119">
+            <wp:extent cx="5395595" cy="528955"/>
+            <wp:effectExtent l="0" t="0" r="0" b="4445"/>
+            <wp:docPr id="287112207" name="Imagen 3"/>
+            <wp:cNvGraphicFramePr>
+              <a:graphicFrameLocks xmlns:a="http://schemas.openxmlformats.org/drawingml/2006/main" noChangeAspect="1"/>
+            </wp:cNvGraphicFramePr>
+            <a:graphic xmlns:a="http://schemas.openxmlformats.org/drawingml/2006/main">
+              <a:graphicData uri="http://schemas.openxmlformats.org/drawingml/2006/picture">
+                <pic:pic xmlns:pic="http://schemas.openxmlformats.org/drawingml/2006/picture">
+                  <pic:nvPicPr>
+                    <pic:cNvPr id="0" name="Picture 3"/>
+                    <pic:cNvPicPr>
+                      <a:picLocks noChangeAspect="1" noChangeArrowheads="1"/>
+                    </pic:cNvPicPr>
+                  </pic:nvPicPr>
+                  <pic:blipFill>
+                    <a:blip r:embed="rId26">
+                      <a:extLst>
+                        <a:ext uri="{28A0092B-C50C-407E-A947-70E740481C1C}">
+                          <a14:useLocalDpi xmlns:a14="http://schemas.microsoft.com/office/drawing/2010/main" val="0"/>
+                        </a:ext>
+                      </a:extLst>
+                    </a:blip>
+                    <a:srcRect/>
+                    <a:stretch>
+                      <a:fillRect/>
+                    </a:stretch>
+                  </pic:blipFill>
+                  <pic:spPr bwMode="auto">
+                    <a:xfrm>
+                      <a:off x="0" y="0"/>
+                      <a:ext cx="5395595" cy="528955"/>
+                    </a:xfrm>
+                    <a:prstGeom prst="rect">
+                      <a:avLst/>
+                    </a:prstGeom>
+                    <a:noFill/>
+                    <a:ln>
+                      <a:noFill/>
+                    </a:ln>
+                  </pic:spPr>
+                </pic:pic>
+              </a:graphicData>
+            </a:graphic>
+          </wp:inline>
+        </w:drawing>
+      </w:r>
+    </w:p>
+    <w:p>
+      <w:pPr>
+        <w:rPr>
+          <w:rFonts w:cs="Times New Roman"/>
+          <w:szCs w:val="24"/>
+          <w:lang w:eastAsia="es-ES"/>
+        </w:rPr>
+      </w:pPr>
+      <w:r>
+        <w:rPr>
+          <w:rFonts w:cs="Times New Roman"/>
+          <w:szCs w:val="24"/>
+          <w:lang w:eastAsia="es-ES"/>
+        </w:rPr>
+        <w:t>Ahora que tenemos nuestro certificado creado y firmado podremos empezar a configurar el cliente para que lo use.</w:t>
+      </w:r>
+    </w:p>
+    <w:p>
+      <w:pPr>
+        <w:rPr>
+          <w:rFonts w:cs="Times New Roman"/>
+          <w:szCs w:val="24"/>
+          <w:lang w:eastAsia="es-ES"/>
+        </w:rPr>
+      </w:pPr>
+      <w:r>
+        <w:rPr>
+          <w:rFonts w:cs="Times New Roman"/>
+          <w:szCs w:val="24"/>
+          <w:lang w:eastAsia="es-ES"/>
+        </w:rPr>
+        <w:t xml:space="preserve">Primero vamos a abrir </w:t>
+      </w:r>
+      <w:proofErr w:type="spellStart"/>
+      <w:r>
+        <w:rPr>
+          <w:rFonts w:cs="Times New Roman"/>
+          <w:szCs w:val="24"/>
+          <w:lang w:eastAsia="es-ES"/>
+        </w:rPr>
+        <w:t>thunderbird</w:t>
+      </w:r>
+      <w:proofErr w:type="spellEnd"/>
+      <w:r>
+        <w:rPr>
+          <w:rFonts w:cs="Times New Roman"/>
+          <w:szCs w:val="24"/>
+          <w:lang w:eastAsia="es-ES"/>
+        </w:rPr>
+        <w:t xml:space="preserve"> y configurar una cuenta nueva con nuestro correo personal</w:t>
+      </w:r>
+    </w:p>
+    <w:p>
+      <w:pPr>
+        <w:rPr>
+          <w:rFonts w:cs="Times New Roman"/>
+          <w:szCs w:val="24"/>
+          <w:lang w:eastAsia="es-ES"/>
+        </w:rPr>
+      </w:pPr>
+      <w:r>
+        <w:rPr>
+          <w:rFonts w:cs="Times New Roman"/>
+          <w:noProof/>
+          <w:szCs w:val="24"/>
+          <w:lang w:eastAsia="es-ES"/>
+        </w:rPr>
+        <w:lastRenderedPageBreak/>
+        <w:drawing>
+          <wp:inline distT="0" distB="0" distL="0" distR="0" wp14:anchorId="722F545B" wp14:editId="304489C8">
+            <wp:extent cx="3015252" cy="1528741"/>
+            <wp:effectExtent l="0" t="0" r="0" b="0"/>
+            <wp:docPr id="2106444396" name="Imagen 4"/>
+            <wp:cNvGraphicFramePr>
+              <a:graphicFrameLocks xmlns:a="http://schemas.openxmlformats.org/drawingml/2006/main" noChangeAspect="1"/>
+            </wp:cNvGraphicFramePr>
+            <a:graphic xmlns:a="http://schemas.openxmlformats.org/drawingml/2006/main">
+              <a:graphicData uri="http://schemas.openxmlformats.org/drawingml/2006/picture">
+                <pic:pic xmlns:pic="http://schemas.openxmlformats.org/drawingml/2006/picture">
+                  <pic:nvPicPr>
+                    <pic:cNvPr id="0" name="Picture 4"/>
+                    <pic:cNvPicPr>
+                      <a:picLocks noChangeAspect="1" noChangeArrowheads="1"/>
+                    </pic:cNvPicPr>
+                  </pic:nvPicPr>
+                  <pic:blipFill>
+                    <a:blip r:embed="rId27" cstate="print">
+                      <a:extLst>
+                        <a:ext uri="{28A0092B-C50C-407E-A947-70E740481C1C}">
+                          <a14:useLocalDpi xmlns:a14="http://schemas.microsoft.com/office/drawing/2010/main" val="0"/>
+                        </a:ext>
+                      </a:extLst>
+                    </a:blip>
+                    <a:srcRect/>
+                    <a:stretch>
+                      <a:fillRect/>
+                    </a:stretch>
+                  </pic:blipFill>
+                  <pic:spPr bwMode="auto">
+                    <a:xfrm>
+                      <a:off x="0" y="0"/>
+                      <a:ext cx="3052008" cy="1547377"/>
+                    </a:xfrm>
+                    <a:prstGeom prst="rect">
+                      <a:avLst/>
+                    </a:prstGeom>
+                    <a:noFill/>
+                    <a:ln>
+                      <a:noFill/>
+                    </a:ln>
+                  </pic:spPr>
+                </pic:pic>
+              </a:graphicData>
+            </a:graphic>
+          </wp:inline>
+        </w:drawing>
+      </w:r>
+    </w:p>
+    <w:p>
+      <w:pPr>
+        <w:rPr>
+          <w:rFonts w:cs="Times New Roman"/>
+          <w:szCs w:val="24"/>
+          <w:lang w:eastAsia="es-ES"/>
+        </w:rPr>
+      </w:pPr>
+      <w:r>
+        <w:rPr>
+          <w:rFonts w:cs="Times New Roman"/>
+          <w:szCs w:val="24"/>
+          <w:lang w:eastAsia="es-ES"/>
+        </w:rPr>
+        <w:t xml:space="preserve">Después </w:t>
+      </w:r>
+      <w:proofErr w:type="spellStart"/>
+      <w:r>
+        <w:rPr>
+          <w:rFonts w:cs="Times New Roman"/>
+          <w:szCs w:val="24"/>
+          <w:lang w:eastAsia="es-ES"/>
+        </w:rPr>
+        <w:t>selecionaremos</w:t>
+      </w:r>
+      <w:proofErr w:type="spellEnd"/>
+      <w:r>
+        <w:rPr>
+          <w:rFonts w:cs="Times New Roman"/>
+          <w:szCs w:val="24"/>
+          <w:lang w:eastAsia="es-ES"/>
+        </w:rPr>
+        <w:t xml:space="preserve"> el protocolo IMAP y verificamos que esta todo correcto</w:t>
+      </w:r>
+    </w:p>
+    <w:p>
+      <w:pPr>
+        <w:rPr>
+          <w:rFonts w:cs="Times New Roman"/>
+          <w:szCs w:val="24"/>
+          <w:lang w:eastAsia="es-ES"/>
+        </w:rPr>
+      </w:pPr>
+      <w:r>
+        <w:rPr>
+          <w:rFonts w:cs="Times New Roman"/>
+          <w:noProof/>
+          <w:szCs w:val="24"/>
+          <w:lang w:eastAsia="es-ES"/>
+        </w:rPr>
+        <w:drawing>
+          <wp:inline distT="0" distB="0" distL="0" distR="0" wp14:anchorId="70AAF151" wp14:editId="04B4B2F4">
+            <wp:extent cx="2275320" cy="2214209"/>
+            <wp:effectExtent l="0" t="0" r="0" b="0"/>
+            <wp:docPr id="1786513447" name="Imagen 5"/>
+            <wp:cNvGraphicFramePr>
+              <a:graphicFrameLocks xmlns:a="http://schemas.openxmlformats.org/drawingml/2006/main" noChangeAspect="1"/>
+            </wp:cNvGraphicFramePr>
+            <a:graphic xmlns:a="http://schemas.openxmlformats.org/drawingml/2006/main">
+              <a:graphicData uri="http://schemas.openxmlformats.org/drawingml/2006/picture">
+                <pic:pic xmlns:pic="http://schemas.openxmlformats.org/drawingml/2006/picture">
+                  <pic:nvPicPr>
+                    <pic:cNvPr id="0" name="Picture 5"/>
+                    <pic:cNvPicPr>
+                      <a:picLocks noChangeAspect="1" noChangeArrowheads="1"/>
+                    </pic:cNvPicPr>
+                  </pic:nvPicPr>
+                  <pic:blipFill>
+                    <a:blip r:embed="rId28">
+                      <a:extLst>
+                        <a:ext uri="{28A0092B-C50C-407E-A947-70E740481C1C}">
+                          <a14:useLocalDpi xmlns:a14="http://schemas.microsoft.com/office/drawing/2010/main" val="0"/>
+                        </a:ext>
+                      </a:extLst>
+                    </a:blip>
+                    <a:srcRect/>
+                    <a:stretch>
+                      <a:fillRect/>
+                    </a:stretch>
+                  </pic:blipFill>
+                  <pic:spPr bwMode="auto">
+                    <a:xfrm>
+                      <a:off x="0" y="0"/>
+                      <a:ext cx="2280167" cy="2218926"/>
+                    </a:xfrm>
+                    <a:prstGeom prst="rect">
+                      <a:avLst/>
+                    </a:prstGeom>
+                    <a:noFill/>
+                    <a:ln>
+                      <a:noFill/>
+                    </a:ln>
+                  </pic:spPr>
+                </pic:pic>
+              </a:graphicData>
+            </a:graphic>
+          </wp:inline>
+        </w:drawing>
+      </w:r>
+      <w:r>
+        <w:rPr>
+          <w:rFonts w:cs="Times New Roman"/>
+          <w:noProof/>
+          <w:szCs w:val="24"/>
+          <w:lang w:eastAsia="es-ES"/>
+        </w:rPr>
+        <w:drawing>
+          <wp:inline distT="0" distB="0" distL="0" distR="0" wp14:anchorId="503E716D" wp14:editId="068B7CEF">
+            <wp:extent cx="2408202" cy="2175516"/>
+            <wp:effectExtent l="0" t="0" r="0" b="0"/>
+            <wp:docPr id="202057403" name="Imagen 6"/>
+            <wp:cNvGraphicFramePr>
+              <a:graphicFrameLocks xmlns:a="http://schemas.openxmlformats.org/drawingml/2006/main" noChangeAspect="1"/>
+            </wp:cNvGraphicFramePr>
+            <a:graphic xmlns:a="http://schemas.openxmlformats.org/drawingml/2006/main">
+              <a:graphicData uri="http://schemas.openxmlformats.org/drawingml/2006/picture">
+                <pic:pic xmlns:pic="http://schemas.openxmlformats.org/drawingml/2006/picture">
+                  <pic:nvPicPr>
+                    <pic:cNvPr id="0" name="Picture 6"/>
+                    <pic:cNvPicPr>
+                      <a:picLocks noChangeAspect="1" noChangeArrowheads="1"/>
+                    </pic:cNvPicPr>
+                  </pic:nvPicPr>
+                  <pic:blipFill>
+                    <a:blip r:embed="rId29" cstate="print">
+                      <a:extLst>
+                        <a:ext uri="{28A0092B-C50C-407E-A947-70E740481C1C}">
+                          <a14:useLocalDpi xmlns:a14="http://schemas.microsoft.com/office/drawing/2010/main" val="0"/>
+                        </a:ext>
+                      </a:extLst>
+                    </a:blip>
+                    <a:srcRect/>
+                    <a:stretch>
+                      <a:fillRect/>
+                    </a:stretch>
+                  </pic:blipFill>
+                  <pic:spPr bwMode="auto">
+                    <a:xfrm>
+                      <a:off x="0" y="0"/>
+                      <a:ext cx="2424753" cy="2190468"/>
+                    </a:xfrm>
+                    <a:prstGeom prst="rect">
+                      <a:avLst/>
+                    </a:prstGeom>
+                    <a:noFill/>
+                    <a:ln>
+                      <a:noFill/>
+                    </a:ln>
+                  </pic:spPr>
+                </pic:pic>
+              </a:graphicData>
+            </a:graphic>
+          </wp:inline>
+        </w:drawing>
+      </w:r>
+    </w:p>
+    <w:p>
+      <w:pPr>
+        <w:rPr>
+          <w:rFonts w:cs="Times New Roman"/>
+          <w:szCs w:val="24"/>
+          <w:lang w:eastAsia="es-ES"/>
+        </w:rPr>
+      </w:pPr>
+      <w:r>
+        <w:rPr>
+          <w:rFonts w:cs="Times New Roman"/>
+          <w:szCs w:val="24"/>
+          <w:lang w:eastAsia="es-ES"/>
+        </w:rPr>
+        <w:t>Si esta todo bien configurado podremos ver nuestra bandeja de entrada</w:t>
+      </w:r>
+    </w:p>
+    <w:p>
+      <w:pPr>
+        <w:rPr>
+          <w:rFonts w:cs="Times New Roman"/>
+          <w:szCs w:val="24"/>
+          <w:lang w:eastAsia="es-ES"/>
+        </w:rPr>
+      </w:pPr>
+      <w:r>
+        <w:rPr>
+          <w:rFonts w:cs="Times New Roman"/>
+          <w:szCs w:val="24"/>
+          <w:lang w:eastAsia="es-ES"/>
+        </w:rPr>
+        <w:drawing>
+          <wp:inline distT="0" distB="0" distL="0" distR="0" wp14:anchorId="7559B0B4" wp14:editId="64FA79D6">
+            <wp:extent cx="3072835" cy="3133179"/>
+            <wp:effectExtent l="0" t="0" r="0" b="0"/>
+            <wp:docPr id="627997754" name="Imagen 1"/>
+            <wp:cNvGraphicFramePr>
+              <a:graphicFrameLocks xmlns:a="http://schemas.openxmlformats.org/drawingml/2006/main" noChangeAspect="1"/>
+            </wp:cNvGraphicFramePr>
+            <a:graphic xmlns:a="http://schemas.openxmlformats.org/drawingml/2006/main">
+              <a:graphicData uri="http://schemas.openxmlformats.org/drawingml/2006/picture">
+                <pic:pic xmlns:pic="http://schemas.openxmlformats.org/drawingml/2006/picture">
+                  <pic:nvPicPr>
+                    <pic:cNvPr id="627997754" name=""/>
+                    <pic:cNvPicPr/>
+                  </pic:nvPicPr>
+                  <pic:blipFill>
+                    <a:blip r:embed="rId30"/>
+                    <a:stretch>
+                      <a:fillRect/>
+                    </a:stretch>
+                  </pic:blipFill>
+                  <pic:spPr>
+                    <a:xfrm>
+                      <a:off x="0" y="0"/>
+                      <a:ext cx="3078216" cy="3138666"/>
+                    </a:xfrm>
+                    <a:prstGeom prst="rect">
+                      <a:avLst/>
+                    </a:prstGeom>
+                  </pic:spPr>
+                </pic:pic>
+              </a:graphicData>
+            </a:graphic>
+          </wp:inline>
+        </w:drawing>
+      </w:r>
+    </w:p>
+    <w:p>
+      <w:pPr>
+        <w:rPr>
+          <w:rFonts w:cs="Times New Roman"/>
+          <w:szCs w:val="24"/>
+          <w:lang w:eastAsia="es-ES"/>
+        </w:rPr>
+      </w:pPr>
+    </w:p>
+    <w:p>
+      <w:pPr>
+        <w:rPr>
+          <w:rFonts w:cs="Times New Roman"/>
+          <w:szCs w:val="24"/>
+          <w:lang w:eastAsia="es-ES"/>
+        </w:rPr>
+      </w:pPr>
+    </w:p>
+    <w:p>
+      <w:pPr>
+        <w:rPr>
+          <w:rFonts w:cs="Times New Roman"/>
+          <w:szCs w:val="24"/>
+          <w:lang w:eastAsia="es-ES"/>
+        </w:rPr>
+      </w:pPr>
+    </w:p>
+    <w:p>
+      <w:pPr>
+        <w:rPr>
+          <w:rFonts w:cs="Times New Roman"/>
+          <w:szCs w:val="24"/>
+          <w:lang w:eastAsia="es-ES"/>
+        </w:rPr>
+      </w:pPr>
+      <w:r>
+        <w:rPr>
+          <w:rFonts w:cs="Times New Roman"/>
+          <w:szCs w:val="24"/>
+          <w:lang w:eastAsia="es-ES"/>
+        </w:rPr>
+        <w:lastRenderedPageBreak/>
+        <w:t xml:space="preserve">Ahora hay que importar los certificados dentro de </w:t>
+      </w:r>
+      <w:proofErr w:type="spellStart"/>
+      <w:r>
+        <w:rPr>
+          <w:rFonts w:cs="Times New Roman"/>
+          <w:szCs w:val="24"/>
+          <w:lang w:eastAsia="es-ES"/>
+        </w:rPr>
+        <w:t>thunderbird</w:t>
+      </w:r>
+      <w:proofErr w:type="spellEnd"/>
+      <w:r>
+        <w:rPr>
+          <w:rFonts w:cs="Times New Roman"/>
+          <w:szCs w:val="24"/>
+          <w:lang w:eastAsia="es-ES"/>
+        </w:rPr>
+        <w:t>, para ello vamos a ajustes, privacidad y seguridad, certificados y damos a importar.</w:t>
+      </w:r>
+    </w:p>
+    <w:p>
+      <w:pPr>
+        <w:rPr>
+          <w:rFonts w:cs="Times New Roman"/>
+          <w:szCs w:val="24"/>
+          <w:lang w:eastAsia="es-ES"/>
+        </w:rPr>
+      </w:pPr>
+      <w:r>
+        <w:rPr>
+          <w:rFonts w:cs="Times New Roman"/>
+          <w:noProof/>
+          <w:szCs w:val="24"/>
+          <w:lang w:eastAsia="es-ES"/>
+        </w:rPr>
+        <w:drawing>
+          <wp:inline distT="0" distB="0" distL="0" distR="0" wp14:anchorId="08B0600A" wp14:editId="458D0598">
+            <wp:extent cx="3121051" cy="1035820"/>
+            <wp:effectExtent l="0" t="0" r="3175" b="0"/>
+            <wp:docPr id="35192933" name="Imagen 8"/>
+            <wp:cNvGraphicFramePr>
+              <a:graphicFrameLocks xmlns:a="http://schemas.openxmlformats.org/drawingml/2006/main" noChangeAspect="1"/>
+            </wp:cNvGraphicFramePr>
+            <a:graphic xmlns:a="http://schemas.openxmlformats.org/drawingml/2006/main">
+              <a:graphicData uri="http://schemas.openxmlformats.org/drawingml/2006/picture">
+                <pic:pic xmlns:pic="http://schemas.openxmlformats.org/drawingml/2006/picture">
+                  <pic:nvPicPr>
+                    <pic:cNvPr id="0" name="Picture 8"/>
+                    <pic:cNvPicPr>
+                      <a:picLocks noChangeAspect="1" noChangeArrowheads="1"/>
+                    </pic:cNvPicPr>
+                  </pic:nvPicPr>
+                  <pic:blipFill>
+                    <a:blip r:embed="rId31" cstate="print">
+                      <a:extLst>
+                        <a:ext uri="{28A0092B-C50C-407E-A947-70E740481C1C}">
+                          <a14:useLocalDpi xmlns:a14="http://schemas.microsoft.com/office/drawing/2010/main" val="0"/>
+                        </a:ext>
+                      </a:extLst>
+                    </a:blip>
+                    <a:srcRect/>
+                    <a:stretch>
+                      <a:fillRect/>
+                    </a:stretch>
+                  </pic:blipFill>
+                  <pic:spPr bwMode="auto">
+                    <a:xfrm>
+                      <a:off x="0" y="0"/>
+                      <a:ext cx="3134675" cy="1040342"/>
+                    </a:xfrm>
+                    <a:prstGeom prst="rect">
+                      <a:avLst/>
+                    </a:prstGeom>
+                    <a:noFill/>
+                    <a:ln>
+                      <a:noFill/>
+                    </a:ln>
+                  </pic:spPr>
+                </pic:pic>
+              </a:graphicData>
+            </a:graphic>
+          </wp:inline>
+        </w:drawing>
+      </w:r>
+    </w:p>
+    <w:p>
+      <w:pPr>
+        <w:rPr>
+          <w:rFonts w:cs="Times New Roman"/>
+          <w:szCs w:val="24"/>
+          <w:lang w:eastAsia="es-ES"/>
+        </w:rPr>
+      </w:pPr>
+      <w:r>
+        <w:rPr>
+          <w:rFonts w:cs="Times New Roman"/>
+          <w:noProof/>
+          <w:szCs w:val="24"/>
+          <w:lang w:eastAsia="es-ES"/>
+        </w:rPr>
+        <w:drawing>
+          <wp:inline distT="0" distB="0" distL="0" distR="0" wp14:anchorId="276F931F" wp14:editId="145F67A5">
+            <wp:extent cx="3215125" cy="1738294"/>
+            <wp:effectExtent l="0" t="0" r="4445" b="0"/>
+            <wp:docPr id="2074883270" name="Imagen 9"/>
+            <wp:cNvGraphicFramePr>
+              <a:graphicFrameLocks xmlns:a="http://schemas.openxmlformats.org/drawingml/2006/main" noChangeAspect="1"/>
+            </wp:cNvGraphicFramePr>
+            <a:graphic xmlns:a="http://schemas.openxmlformats.org/drawingml/2006/main">
+              <a:graphicData uri="http://schemas.openxmlformats.org/drawingml/2006/picture">
+                <pic:pic xmlns:pic="http://schemas.openxmlformats.org/drawingml/2006/picture">
+                  <pic:nvPicPr>
+                    <pic:cNvPr id="0" name="Picture 9"/>
+                    <pic:cNvPicPr>
+                      <a:picLocks noChangeAspect="1" noChangeArrowheads="1"/>
+                    </pic:cNvPicPr>
+                  </pic:nvPicPr>
+                  <pic:blipFill>
+                    <a:blip r:embed="rId32">
+                      <a:extLst>
+                        <a:ext uri="{28A0092B-C50C-407E-A947-70E740481C1C}">
+                          <a14:useLocalDpi xmlns:a14="http://schemas.microsoft.com/office/drawing/2010/main" val="0"/>
+                        </a:ext>
+                      </a:extLst>
+                    </a:blip>
+                    <a:srcRect/>
+                    <a:stretch>
+                      <a:fillRect/>
+                    </a:stretch>
+                  </pic:blipFill>
+                  <pic:spPr bwMode="auto">
+                    <a:xfrm>
+                      <a:off x="0" y="0"/>
+                      <a:ext cx="3227643" cy="1745062"/>
+                    </a:xfrm>
+                    <a:prstGeom prst="rect">
+                      <a:avLst/>
+                    </a:prstGeom>
+                    <a:noFill/>
+                    <a:ln>
+                      <a:noFill/>
+                    </a:ln>
+                  </pic:spPr>
+                </pic:pic>
+              </a:graphicData>
+            </a:graphic>
+          </wp:inline>
+        </w:drawing>
+      </w:r>
+    </w:p>
+    <w:p>
+      <w:pPr>
+        <w:rPr>
+          <w:rFonts w:cs="Times New Roman"/>
+          <w:szCs w:val="24"/>
+          <w:lang w:eastAsia="es-ES"/>
+        </w:rPr>
+      </w:pPr>
+      <w:r>
+        <w:rPr>
+          <w:rFonts w:cs="Times New Roman"/>
+          <w:noProof/>
+          <w:szCs w:val="24"/>
+          <w:lang w:eastAsia="es-ES"/>
+        </w:rPr>
+        <w:drawing>
+          <wp:inline distT="0" distB="0" distL="0" distR="0" wp14:anchorId="29E373BB" wp14:editId="0307EB41">
+            <wp:extent cx="3257617" cy="1692642"/>
+            <wp:effectExtent l="0" t="0" r="0" b="3175"/>
+            <wp:docPr id="518152550" name="Imagen 10"/>
+            <wp:cNvGraphicFramePr>
+              <a:graphicFrameLocks xmlns:a="http://schemas.openxmlformats.org/drawingml/2006/main" noChangeAspect="1"/>
+            </wp:cNvGraphicFramePr>
+            <a:graphic xmlns:a="http://schemas.openxmlformats.org/drawingml/2006/main">
+              <a:graphicData uri="http://schemas.openxmlformats.org/drawingml/2006/picture">
+                <pic:pic xmlns:pic="http://schemas.openxmlformats.org/drawingml/2006/picture">
+                  <pic:nvPicPr>
+                    <pic:cNvPr id="0" name="Picture 10"/>
+                    <pic:cNvPicPr>
+                      <a:picLocks noChangeAspect="1" noChangeArrowheads="1"/>
+                    </pic:cNvPicPr>
+                  </pic:nvPicPr>
+                  <pic:blipFill>
+                    <a:blip r:embed="rId33">
+                      <a:extLst>
+                        <a:ext uri="{28A0092B-C50C-407E-A947-70E740481C1C}">
+                          <a14:useLocalDpi xmlns:a14="http://schemas.microsoft.com/office/drawing/2010/main" val="0"/>
+                        </a:ext>
+                      </a:extLst>
+                    </a:blip>
+                    <a:srcRect/>
+                    <a:stretch>
+                      <a:fillRect/>
+                    </a:stretch>
+                  </pic:blipFill>
+                  <pic:spPr bwMode="auto">
+                    <a:xfrm>
+                      <a:off x="0" y="0"/>
+                      <a:ext cx="3268776" cy="1698440"/>
+                    </a:xfrm>
+                    <a:prstGeom prst="rect">
+                      <a:avLst/>
+                    </a:prstGeom>
+                    <a:noFill/>
+                    <a:ln>
+                      <a:noFill/>
+                    </a:ln>
+                  </pic:spPr>
+                </pic:pic>
+              </a:graphicData>
+            </a:graphic>
+          </wp:inline>
+        </w:drawing>
+      </w:r>
+    </w:p>
+    <w:p>
+      <w:pPr>
+        <w:rPr>
+          <w:rFonts w:cs="Times New Roman"/>
+          <w:szCs w:val="24"/>
+          <w:lang w:eastAsia="es-ES"/>
+        </w:rPr>
+      </w:pPr>
+      <w:r>
+        <w:rPr>
+          <w:rFonts w:cs="Times New Roman"/>
+          <w:szCs w:val="24"/>
+          <w:lang w:eastAsia="es-ES"/>
+        </w:rPr>
+        <w:t>Una vez importado podremos ver los detalles del certificado</w:t>
+      </w:r>
+    </w:p>
+    <w:p>
+      <w:pPr>
+        <w:rPr>
+          <w:rFonts w:cs="Times New Roman"/>
+          <w:szCs w:val="24"/>
+          <w:lang w:eastAsia="es-ES"/>
+        </w:rPr>
+      </w:pPr>
+      <w:r>
+        <w:rPr>
+          <w:rFonts w:cs="Times New Roman"/>
+          <w:noProof/>
+          <w:szCs w:val="24"/>
+          <w:lang w:eastAsia="es-ES"/>
+        </w:rPr>
+        <w:drawing>
+          <wp:inline distT="0" distB="0" distL="0" distR="0" wp14:anchorId="11D84246" wp14:editId="1D684E35">
+            <wp:extent cx="3217537" cy="2690432"/>
+            <wp:effectExtent l="0" t="0" r="2540" b="0"/>
+            <wp:docPr id="750832622" name="Imagen 11"/>
+            <wp:cNvGraphicFramePr>
+              <a:graphicFrameLocks xmlns:a="http://schemas.openxmlformats.org/drawingml/2006/main" noChangeAspect="1"/>
+            </wp:cNvGraphicFramePr>
+            <a:graphic xmlns:a="http://schemas.openxmlformats.org/drawingml/2006/main">
+              <a:graphicData uri="http://schemas.openxmlformats.org/drawingml/2006/picture">
+                <pic:pic xmlns:pic="http://schemas.openxmlformats.org/drawingml/2006/picture">
+                  <pic:nvPicPr>
+                    <pic:cNvPr id="0" name="Picture 11"/>
+                    <pic:cNvPicPr>
+                      <a:picLocks noChangeAspect="1" noChangeArrowheads="1"/>
+                    </pic:cNvPicPr>
+                  </pic:nvPicPr>
+                  <pic:blipFill>
+                    <a:blip r:embed="rId34" cstate="print">
+                      <a:extLst>
+                        <a:ext uri="{28A0092B-C50C-407E-A947-70E740481C1C}">
+                          <a14:useLocalDpi xmlns:a14="http://schemas.microsoft.com/office/drawing/2010/main" val="0"/>
+                        </a:ext>
+                      </a:extLst>
+                    </a:blip>
+                    <a:srcRect/>
+                    <a:stretch>
+                      <a:fillRect/>
+                    </a:stretch>
+                  </pic:blipFill>
+                  <pic:spPr bwMode="auto">
+                    <a:xfrm>
+                      <a:off x="0" y="0"/>
+                      <a:ext cx="3220065" cy="2692545"/>
+                    </a:xfrm>
+                    <a:prstGeom prst="rect">
+                      <a:avLst/>
+                    </a:prstGeom>
+                    <a:noFill/>
+                    <a:ln>
+                      <a:noFill/>
+                    </a:ln>
+                  </pic:spPr>
+                </pic:pic>
+              </a:graphicData>
+            </a:graphic>
+          </wp:inline>
+        </w:drawing>
+      </w:r>
+    </w:p>
+    <w:p>
+      <w:pPr>
+        <w:rPr>
+          <w:rFonts w:cs="Times New Roman"/>
+          <w:szCs w:val="24"/>
+          <w:lang w:eastAsia="es-ES"/>
+        </w:rPr>
+      </w:pPr>
+    </w:p>
+    <w:p>
+      <w:pPr>
+        <w:rPr>
+          <w:rFonts w:cs="Times New Roman"/>
+          <w:szCs w:val="24"/>
+          <w:lang w:eastAsia="es-ES"/>
+        </w:rPr>
+      </w:pPr>
+      <w:r>
+        <w:rPr>
+          <w:rFonts w:cs="Times New Roman"/>
+          <w:szCs w:val="24"/>
+          <w:lang w:eastAsia="es-ES"/>
+        </w:rPr>
+        <w:lastRenderedPageBreak/>
+        <w:t>Ahora que tenemos los certificados importados hay que asignar el certificado al correo, para ellos damos a ajustes de cuenta y seleccionamos nuestro correo y elegimos el certificado importado</w:t>
+      </w:r>
+    </w:p>
+    <w:p>
+      <w:pPr>
+        <w:rPr>
+          <w:rFonts w:cs="Times New Roman"/>
+          <w:szCs w:val="24"/>
+          <w:lang w:eastAsia="es-ES"/>
+        </w:rPr>
+      </w:pPr>
+      <w:r>
+        <w:rPr>
+          <w:rFonts w:cs="Times New Roman"/>
+          <w:noProof/>
+          <w:szCs w:val="24"/>
+          <w:lang w:eastAsia="es-ES"/>
+        </w:rPr>
+        <w:drawing>
+          <wp:inline distT="0" distB="0" distL="0" distR="0" wp14:anchorId="75DF2C00" wp14:editId="52BD9041">
+            <wp:extent cx="5395595" cy="2440940"/>
+            <wp:effectExtent l="0" t="0" r="0" b="0"/>
+            <wp:docPr id="1350580785" name="Imagen 12"/>
+            <wp:cNvGraphicFramePr>
+              <a:graphicFrameLocks xmlns:a="http://schemas.openxmlformats.org/drawingml/2006/main" noChangeAspect="1"/>
+            </wp:cNvGraphicFramePr>
+            <a:graphic xmlns:a="http://schemas.openxmlformats.org/drawingml/2006/main">
+              <a:graphicData uri="http://schemas.openxmlformats.org/drawingml/2006/picture">
+                <pic:pic xmlns:pic="http://schemas.openxmlformats.org/drawingml/2006/picture">
+                  <pic:nvPicPr>
+                    <pic:cNvPr id="0" name="Picture 12"/>
+                    <pic:cNvPicPr>
+                      <a:picLocks noChangeAspect="1" noChangeArrowheads="1"/>
+                    </pic:cNvPicPr>
+                  </pic:nvPicPr>
+                  <pic:blipFill>
+                    <a:blip r:embed="rId35">
+                      <a:extLst>
+                        <a:ext uri="{28A0092B-C50C-407E-A947-70E740481C1C}">
+                          <a14:useLocalDpi xmlns:a14="http://schemas.microsoft.com/office/drawing/2010/main" val="0"/>
+                        </a:ext>
+                      </a:extLst>
+                    </a:blip>
+                    <a:srcRect/>
+                    <a:stretch>
+                      <a:fillRect/>
+                    </a:stretch>
+                  </pic:blipFill>
+                  <pic:spPr bwMode="auto">
+                    <a:xfrm>
+                      <a:off x="0" y="0"/>
+                      <a:ext cx="5395595" cy="2440940"/>
+                    </a:xfrm>
+                    <a:prstGeom prst="rect">
+                      <a:avLst/>
+                    </a:prstGeom>
+                    <a:noFill/>
+                    <a:ln>
+                      <a:noFill/>
+                    </a:ln>
+                  </pic:spPr>
+                </pic:pic>
+              </a:graphicData>
+            </a:graphic>
+          </wp:inline>
+        </w:drawing>
+      </w:r>
+    </w:p>
+    <w:p>
+      <w:pPr>
+        <w:rPr>
+          <w:rFonts w:cs="Times New Roman"/>
+          <w:noProof/>
+          <w:szCs w:val="24"/>
+          <w:lang w:eastAsia="es-ES"/>
+        </w:rPr>
+      </w:pPr>
+      <w:r>
+        <w:rPr>
+          <w:rFonts w:cs="Times New Roman"/>
+          <w:szCs w:val="24"/>
+          <w:lang w:eastAsia="es-ES"/>
+        </w:rPr>
+        <w:t>Después hay que configurar la firma para nuevos correos</w:t>
+      </w:r>
+      <w:r>
+        <w:rPr>
+          <w:rFonts w:cs="Times New Roman"/>
+          <w:szCs w:val="24"/>
+          <w:lang w:eastAsia="es-ES"/>
+        </w:rPr>
+        <w:t xml:space="preserve"> también desde ajustes de cuenta</w:t>
+      </w:r>
+    </w:p>
+    <w:p>
+      <w:pPr>
+        <w:rPr>
+          <w:rFonts w:cs="Times New Roman"/>
+          <w:szCs w:val="24"/>
+          <w:lang w:eastAsia="es-ES"/>
+        </w:rPr>
+      </w:pPr>
+      <w:r>
+        <w:rPr>
+          <w:rFonts w:cs="Times New Roman"/>
+          <w:noProof/>
+          <w:szCs w:val="24"/>
+          <w:lang w:eastAsia="es-ES"/>
+        </w:rPr>
+        <w:drawing>
+          <wp:inline distT="0" distB="0" distL="0" distR="0" wp14:anchorId="2152537D" wp14:editId="39C45401">
+            <wp:extent cx="3551801" cy="3497042"/>
+            <wp:effectExtent l="0" t="0" r="0" b="8255"/>
+            <wp:docPr id="421255297" name="Imagen 15"/>
+            <wp:cNvGraphicFramePr>
+              <a:graphicFrameLocks xmlns:a="http://schemas.openxmlformats.org/drawingml/2006/main" noChangeAspect="1"/>
+            </wp:cNvGraphicFramePr>
+            <a:graphic xmlns:a="http://schemas.openxmlformats.org/drawingml/2006/main">
+              <a:graphicData uri="http://schemas.openxmlformats.org/drawingml/2006/picture">
+                <pic:pic xmlns:pic="http://schemas.openxmlformats.org/drawingml/2006/picture">
+                  <pic:nvPicPr>
+                    <pic:cNvPr id="0" name="Picture 15"/>
+                    <pic:cNvPicPr>
+                      <a:picLocks noChangeAspect="1" noChangeArrowheads="1"/>
+                    </pic:cNvPicPr>
+                  </pic:nvPicPr>
+                  <pic:blipFill>
+                    <a:blip r:embed="rId36">
+                      <a:extLst>
+                        <a:ext uri="{28A0092B-C50C-407E-A947-70E740481C1C}">
+                          <a14:useLocalDpi xmlns:a14="http://schemas.microsoft.com/office/drawing/2010/main" val="0"/>
+                        </a:ext>
+                      </a:extLst>
+                    </a:blip>
+                    <a:srcRect/>
+                    <a:stretch>
+                      <a:fillRect/>
+                    </a:stretch>
+                  </pic:blipFill>
+                  <pic:spPr bwMode="auto">
+                    <a:xfrm>
+                      <a:off x="0" y="0"/>
+                      <a:ext cx="3553751" cy="3498962"/>
+                    </a:xfrm>
+                    <a:prstGeom prst="rect">
+                      <a:avLst/>
+                    </a:prstGeom>
+                    <a:noFill/>
+                    <a:ln>
+                      <a:noFill/>
+                    </a:ln>
+                  </pic:spPr>
+                </pic:pic>
+              </a:graphicData>
+            </a:graphic>
+          </wp:inline>
+        </w:drawing>
+      </w:r>
+    </w:p>
+    <w:p>
+      <w:pPr>
+        <w:rPr>
+          <w:rFonts w:cs="Times New Roman"/>
+          <w:szCs w:val="24"/>
+          <w:lang w:eastAsia="es-ES"/>
+        </w:rPr>
+      </w:pPr>
+      <w:r>
+        <w:rPr>
+          <w:rFonts w:cs="Times New Roman"/>
+          <w:szCs w:val="24"/>
+          <w:lang w:eastAsia="es-ES"/>
+        </w:rPr>
+        <w:t xml:space="preserve">Ahora para confirmar que funciona mandaremos un correo nuevo y nos dará un error diciendo que el destinatario no podrá recibirlo y que se </w:t>
+      </w:r>
+      <w:proofErr w:type="gramStart"/>
+      <w:r>
+        <w:rPr>
+          <w:rFonts w:cs="Times New Roman"/>
+          <w:szCs w:val="24"/>
+          <w:lang w:eastAsia="es-ES"/>
+        </w:rPr>
+        <w:t>enviara</w:t>
+      </w:r>
+      <w:proofErr w:type="gramEnd"/>
+      <w:r>
+        <w:rPr>
+          <w:rFonts w:cs="Times New Roman"/>
+          <w:szCs w:val="24"/>
+          <w:lang w:eastAsia="es-ES"/>
+        </w:rPr>
+        <w:t xml:space="preserve"> sin certificado, después veremos una solución para ello</w:t>
+      </w:r>
+    </w:p>
+    <w:p>
+      <w:pPr>
+        <w:rPr>
+          <w:rFonts w:cs="Times New Roman"/>
+          <w:szCs w:val="24"/>
+          <w:lang w:eastAsia="es-ES"/>
+        </w:rPr>
+      </w:pPr>
+    </w:p>
+    <w:p>
+      <w:pPr>
+        <w:rPr>
+          <w:rFonts w:cs="Times New Roman"/>
+          <w:szCs w:val="24"/>
+          <w:lang w:eastAsia="es-ES"/>
+        </w:rPr>
+      </w:pPr>
+    </w:p>
+    <w:p>
+      <w:pPr>
+        <w:rPr>
+          <w:rFonts w:cs="Times New Roman"/>
+          <w:szCs w:val="24"/>
+          <w:lang w:eastAsia="es-ES"/>
+        </w:rPr>
+      </w:pPr>
+    </w:p>
+    <w:p>
+      <w:pPr>
+        <w:rPr>
+          <w:rFonts w:cs="Times New Roman"/>
+          <w:szCs w:val="24"/>
+          <w:lang w:eastAsia="es-ES"/>
+        </w:rPr>
+      </w:pPr>
+      <w:r>
+        <w:rPr>
+          <w:rFonts w:cs="Times New Roman"/>
+          <w:noProof/>
+          <w:szCs w:val="24"/>
+          <w:lang w:eastAsia="es-ES"/>
+        </w:rPr>
+        <w:lastRenderedPageBreak/>
+        <w:drawing>
+          <wp:inline distT="0" distB="0" distL="0" distR="0" wp14:anchorId="064D2F34" wp14:editId="2E6D9B77">
+            <wp:extent cx="3594618" cy="3574735"/>
+            <wp:effectExtent l="0" t="0" r="6350" b="6985"/>
+            <wp:docPr id="1990831788" name="Imagen 16"/>
+            <wp:cNvGraphicFramePr>
+              <a:graphicFrameLocks xmlns:a="http://schemas.openxmlformats.org/drawingml/2006/main" noChangeAspect="1"/>
+            </wp:cNvGraphicFramePr>
+            <a:graphic xmlns:a="http://schemas.openxmlformats.org/drawingml/2006/main">
+              <a:graphicData uri="http://schemas.openxmlformats.org/drawingml/2006/picture">
+                <pic:pic xmlns:pic="http://schemas.openxmlformats.org/drawingml/2006/picture">
+                  <pic:nvPicPr>
+                    <pic:cNvPr id="0" name="Picture 16"/>
+                    <pic:cNvPicPr>
+                      <a:picLocks noChangeAspect="1" noChangeArrowheads="1"/>
+                    </pic:cNvPicPr>
+                  </pic:nvPicPr>
+                  <pic:blipFill>
+                    <a:blip r:embed="rId37" cstate="print">
+                      <a:extLst>
+                        <a:ext uri="{28A0092B-C50C-407E-A947-70E740481C1C}">
+                          <a14:useLocalDpi xmlns:a14="http://schemas.microsoft.com/office/drawing/2010/main" val="0"/>
+                        </a:ext>
+                      </a:extLst>
+                    </a:blip>
+                    <a:srcRect/>
+                    <a:stretch>
+                      <a:fillRect/>
+                    </a:stretch>
+                  </pic:blipFill>
+                  <pic:spPr bwMode="auto">
+                    <a:xfrm>
+                      <a:off x="0" y="0"/>
+                      <a:ext cx="3601269" cy="3581349"/>
+                    </a:xfrm>
+                    <a:prstGeom prst="rect">
+                      <a:avLst/>
+                    </a:prstGeom>
+                    <a:noFill/>
+                    <a:ln>
+                      <a:noFill/>
+                    </a:ln>
+                  </pic:spPr>
+                </pic:pic>
+              </a:graphicData>
+            </a:graphic>
+          </wp:inline>
+        </w:drawing>
+      </w:r>
+    </w:p>
+    <w:p>
+      <w:pPr>
+        <w:rPr>
+          <w:rFonts w:cs="Times New Roman"/>
+          <w:szCs w:val="24"/>
+          <w:lang w:eastAsia="es-ES"/>
+        </w:rPr>
+      </w:pPr>
+      <w:r>
+        <w:rPr>
+          <w:rFonts w:cs="Times New Roman"/>
+          <w:szCs w:val="24"/>
+          <w:lang w:eastAsia="es-ES"/>
+        </w:rPr>
+        <w:t xml:space="preserve">Para solucionar eso </w:t>
+      </w:r>
+      <w:r>
+        <w:rPr>
+          <w:rFonts w:cs="Times New Roman"/>
+          <w:szCs w:val="24"/>
+          <w:lang w:eastAsia="es-ES"/>
+        </w:rPr>
+        <w:t xml:space="preserve">usaremos el protocolo </w:t>
+      </w:r>
+      <w:proofErr w:type="spellStart"/>
+      <w:r>
+        <w:rPr>
+          <w:rFonts w:cs="Times New Roman"/>
+          <w:szCs w:val="24"/>
+          <w:lang w:eastAsia="es-ES"/>
+        </w:rPr>
+        <w:t>OpenPGP</w:t>
+      </w:r>
+      <w:proofErr w:type="spellEnd"/>
+    </w:p>
+    <w:p>
+      <w:pPr>
+        <w:rPr>
+          <w:rFonts w:cs="Times New Roman"/>
+          <w:szCs w:val="24"/>
+          <w:lang w:eastAsia="es-ES"/>
+        </w:rPr>
+      </w:pPr>
+      <w:r>
+        <w:rPr>
+          <w:rFonts w:cs="Times New Roman"/>
+          <w:szCs w:val="24"/>
+          <w:lang w:eastAsia="es-ES"/>
+        </w:rPr>
+        <w:t xml:space="preserve">Para ellos volvemos a configuración-&gt;seguridad y privacidad-&gt; certificados y daremos a </w:t>
+      </w:r>
+      <w:proofErr w:type="spellStart"/>
+      <w:r>
+        <w:rPr>
+          <w:rFonts w:cs="Times New Roman"/>
+          <w:szCs w:val="24"/>
+          <w:lang w:eastAsia="es-ES"/>
+        </w:rPr>
+        <w:t>openPGP</w:t>
+      </w:r>
+      <w:proofErr w:type="spellEnd"/>
+      <w:r>
+        <w:rPr>
+          <w:rFonts w:cs="Times New Roman"/>
+          <w:szCs w:val="24"/>
+          <w:lang w:eastAsia="es-ES"/>
+        </w:rPr>
+        <w:t xml:space="preserve"> y añadiremos nuestra clave</w:t>
+      </w:r>
+    </w:p>
+    <w:p>
+      <w:pPr>
+        <w:rPr>
+          <w:rFonts w:cs="Times New Roman"/>
+          <w:szCs w:val="24"/>
+          <w:lang w:eastAsia="es-ES"/>
+        </w:rPr>
+      </w:pPr>
+      <w:r>
+        <w:rPr>
+          <w:rFonts w:cs="Times New Roman"/>
+          <w:noProof/>
+          <w:szCs w:val="24"/>
+          <w:lang w:eastAsia="es-ES"/>
+        </w:rPr>
+        <w:drawing>
+          <wp:inline distT="0" distB="0" distL="0" distR="0" wp14:anchorId="70AE222F" wp14:editId="13307148">
+            <wp:extent cx="3189064" cy="1583476"/>
+            <wp:effectExtent l="0" t="0" r="0" b="0"/>
+            <wp:docPr id="983410012" name="Imagen 17"/>
+            <wp:cNvGraphicFramePr>
+              <a:graphicFrameLocks xmlns:a="http://schemas.openxmlformats.org/drawingml/2006/main" noChangeAspect="1"/>
+            </wp:cNvGraphicFramePr>
+            <a:graphic xmlns:a="http://schemas.openxmlformats.org/drawingml/2006/main">
+              <a:graphicData uri="http://schemas.openxmlformats.org/drawingml/2006/picture">
+                <pic:pic xmlns:pic="http://schemas.openxmlformats.org/drawingml/2006/picture">
+                  <pic:nvPicPr>
+                    <pic:cNvPr id="0" name="Picture 17"/>
+                    <pic:cNvPicPr>
+                      <a:picLocks noChangeAspect="1" noChangeArrowheads="1"/>
+                    </pic:cNvPicPr>
+                  </pic:nvPicPr>
+                  <pic:blipFill>
+                    <a:blip r:embed="rId38">
+                      <a:extLst>
+                        <a:ext uri="{28A0092B-C50C-407E-A947-70E740481C1C}">
+                          <a14:useLocalDpi xmlns:a14="http://schemas.microsoft.com/office/drawing/2010/main" val="0"/>
+                        </a:ext>
+                      </a:extLst>
+                    </a:blip>
+                    <a:srcRect/>
+                    <a:stretch>
+                      <a:fillRect/>
+                    </a:stretch>
+                  </pic:blipFill>
+                  <pic:spPr bwMode="auto">
+                    <a:xfrm>
+                      <a:off x="0" y="0"/>
+                      <a:ext cx="3194924" cy="1586386"/>
+                    </a:xfrm>
+                    <a:prstGeom prst="rect">
+                      <a:avLst/>
+                    </a:prstGeom>
+                    <a:noFill/>
+                    <a:ln>
+                      <a:noFill/>
+                    </a:ln>
+                  </pic:spPr>
+                </pic:pic>
+              </a:graphicData>
+            </a:graphic>
+          </wp:inline>
+        </w:drawing>
+      </w:r>
+    </w:p>
+    <w:p>
+      <w:pPr>
+        <w:rPr>
+          <w:rFonts w:cs="Times New Roman"/>
+          <w:szCs w:val="24"/>
+          <w:lang w:eastAsia="es-ES"/>
+        </w:rPr>
+      </w:pPr>
+      <w:r>
+        <w:rPr>
+          <w:rFonts w:cs="Times New Roman"/>
+          <w:szCs w:val="24"/>
+          <w:lang w:eastAsia="es-ES"/>
+        </w:rPr>
+        <w:t xml:space="preserve">Le damos a crear nueva clave </w:t>
+      </w:r>
+      <w:proofErr w:type="spellStart"/>
+      <w:r>
+        <w:rPr>
+          <w:rFonts w:cs="Times New Roman"/>
+          <w:szCs w:val="24"/>
+          <w:lang w:eastAsia="es-ES"/>
+        </w:rPr>
+        <w:t>openPGP</w:t>
+      </w:r>
+      <w:proofErr w:type="spellEnd"/>
+      <w:r>
+        <w:rPr>
+          <w:rFonts w:cs="Times New Roman"/>
+          <w:szCs w:val="24"/>
+          <w:lang w:eastAsia="es-ES"/>
+        </w:rPr>
+        <w:t>, pondremos nuestra clave y podemos elegir si la clave caduca y en cuanto tiempo.</w:t>
+      </w:r>
+    </w:p>
+    <w:p>
+      <w:pPr>
+        <w:rPr>
+          <w:rFonts w:cs="Times New Roman"/>
+          <w:szCs w:val="24"/>
+          <w:lang w:eastAsia="es-ES"/>
+        </w:rPr>
+      </w:pPr>
+      <w:r>
+        <w:rPr>
+          <w:rFonts w:cs="Times New Roman"/>
+          <w:szCs w:val="24"/>
+          <w:lang w:eastAsia="es-ES"/>
+        </w:rPr>
+        <w:t xml:space="preserve">Después ahora mandaremos otro correo y nos saldrá una opción nueva de usar </w:t>
+      </w:r>
+      <w:proofErr w:type="spellStart"/>
+      <w:r>
+        <w:rPr>
+          <w:rFonts w:cs="Times New Roman"/>
+          <w:szCs w:val="24"/>
+          <w:lang w:eastAsia="es-ES"/>
+        </w:rPr>
+        <w:t>OpenPGP</w:t>
+      </w:r>
+      <w:proofErr w:type="spellEnd"/>
+    </w:p>
+    <w:p>
+      <w:pPr>
+        <w:rPr>
+          <w:rFonts w:cs="Times New Roman"/>
+          <w:szCs w:val="24"/>
+          <w:lang w:eastAsia="es-ES"/>
+        </w:rPr>
+      </w:pPr>
+      <w:r>
+        <w:rPr>
+          <w:rFonts w:cs="Times New Roman"/>
+          <w:noProof/>
+          <w:szCs w:val="24"/>
+          <w:lang w:eastAsia="es-ES"/>
+        </w:rPr>
+        <w:lastRenderedPageBreak/>
+        <w:drawing>
+          <wp:inline distT="0" distB="0" distL="0" distR="0" wp14:anchorId="5C884D22" wp14:editId="71BEF519">
+            <wp:extent cx="5395595" cy="1730375"/>
+            <wp:effectExtent l="0" t="0" r="0" b="3175"/>
+            <wp:docPr id="1859254554" name="Imagen 18"/>
+            <wp:cNvGraphicFramePr>
+              <a:graphicFrameLocks xmlns:a="http://schemas.openxmlformats.org/drawingml/2006/main" noChangeAspect="1"/>
+            </wp:cNvGraphicFramePr>
+            <a:graphic xmlns:a="http://schemas.openxmlformats.org/drawingml/2006/main">
+              <a:graphicData uri="http://schemas.openxmlformats.org/drawingml/2006/picture">
+                <pic:pic xmlns:pic="http://schemas.openxmlformats.org/drawingml/2006/picture">
+                  <pic:nvPicPr>
+                    <pic:cNvPr id="0" name="Picture 18"/>
+                    <pic:cNvPicPr>
+                      <a:picLocks noChangeAspect="1" noChangeArrowheads="1"/>
+                    </pic:cNvPicPr>
+                  </pic:nvPicPr>
+                  <pic:blipFill>
+                    <a:blip r:embed="rId39">
+                      <a:extLst>
+                        <a:ext uri="{28A0092B-C50C-407E-A947-70E740481C1C}">
+                          <a14:useLocalDpi xmlns:a14="http://schemas.microsoft.com/office/drawing/2010/main" val="0"/>
+                        </a:ext>
+                      </a:extLst>
+                    </a:blip>
+                    <a:srcRect/>
+                    <a:stretch>
+                      <a:fillRect/>
+                    </a:stretch>
+                  </pic:blipFill>
+                  <pic:spPr bwMode="auto">
+                    <a:xfrm>
+                      <a:off x="0" y="0"/>
+                      <a:ext cx="5395595" cy="1730375"/>
+                    </a:xfrm>
+                    <a:prstGeom prst="rect">
+                      <a:avLst/>
+                    </a:prstGeom>
+                    <a:noFill/>
+                    <a:ln>
+                      <a:noFill/>
+                    </a:ln>
+                  </pic:spPr>
+                </pic:pic>
+              </a:graphicData>
+            </a:graphic>
+          </wp:inline>
+        </w:drawing>
+      </w:r>
+    </w:p>
+    <w:p>
+      <w:pPr>
+        <w:rPr>
+          <w:rFonts w:cs="Times New Roman"/>
+          <w:szCs w:val="24"/>
+          <w:lang w:eastAsia="es-ES"/>
+        </w:rPr>
+      </w:pPr>
+      <w:r>
+        <w:rPr>
+          <w:rFonts w:cs="Times New Roman"/>
+          <w:szCs w:val="24"/>
+          <w:lang w:eastAsia="es-ES"/>
+        </w:rPr>
+        <w:t xml:space="preserve">Si lo enviamos podremos ver desde el destinatario que se </w:t>
+      </w:r>
+      <w:proofErr w:type="spellStart"/>
+      <w:r>
+        <w:rPr>
+          <w:rFonts w:cs="Times New Roman"/>
+          <w:szCs w:val="24"/>
+          <w:lang w:eastAsia="es-ES"/>
+        </w:rPr>
+        <w:t>envio</w:t>
+      </w:r>
+      <w:proofErr w:type="spellEnd"/>
+      <w:r>
+        <w:rPr>
+          <w:rFonts w:cs="Times New Roman"/>
+          <w:szCs w:val="24"/>
+          <w:lang w:eastAsia="es-ES"/>
+        </w:rPr>
+        <w:t xml:space="preserve"> de manera segura.</w:t>
+      </w:r>
+    </w:p>
+    <w:p>
+      <w:pPr>
+        <w:rPr>
+          <w:rFonts w:cs="Times New Roman"/>
+          <w:szCs w:val="24"/>
+          <w:lang w:eastAsia="es-ES"/>
+        </w:rPr>
+      </w:pPr>
+      <w:r>
+        <w:rPr>
+          <w:rFonts w:cs="Times New Roman"/>
+          <w:noProof/>
+          <w:szCs w:val="24"/>
+          <w:lang w:eastAsia="es-ES"/>
+        </w:rPr>
+        <w:drawing>
+          <wp:inline distT="0" distB="0" distL="0" distR="0" wp14:anchorId="7B4C5275" wp14:editId="1EEE0AD1">
+            <wp:extent cx="5395595" cy="1156335"/>
+            <wp:effectExtent l="0" t="0" r="0" b="5715"/>
+            <wp:docPr id="1516928623" name="Imagen 19"/>
+            <wp:cNvGraphicFramePr>
+              <a:graphicFrameLocks xmlns:a="http://schemas.openxmlformats.org/drawingml/2006/main" noChangeAspect="1"/>
+            </wp:cNvGraphicFramePr>
+            <a:graphic xmlns:a="http://schemas.openxmlformats.org/drawingml/2006/main">
+              <a:graphicData uri="http://schemas.openxmlformats.org/drawingml/2006/picture">
+                <pic:pic xmlns:pic="http://schemas.openxmlformats.org/drawingml/2006/picture">
+                  <pic:nvPicPr>
+                    <pic:cNvPr id="0" name="Picture 19"/>
+                    <pic:cNvPicPr>
+                      <a:picLocks noChangeAspect="1" noChangeArrowheads="1"/>
+                    </pic:cNvPicPr>
+                  </pic:nvPicPr>
+                  <pic:blipFill>
+                    <a:blip r:embed="rId40">
+                      <a:extLst>
+                        <a:ext uri="{28A0092B-C50C-407E-A947-70E740481C1C}">
+                          <a14:useLocalDpi xmlns:a14="http://schemas.microsoft.com/office/drawing/2010/main" val="0"/>
+                        </a:ext>
+                      </a:extLst>
+                    </a:blip>
+                    <a:srcRect/>
+                    <a:stretch>
+                      <a:fillRect/>
+                    </a:stretch>
+                  </pic:blipFill>
+                  <pic:spPr bwMode="auto">
+                    <a:xfrm>
+                      <a:off x="0" y="0"/>
+                      <a:ext cx="5395595" cy="1156335"/>
+                    </a:xfrm>
+                    <a:prstGeom prst="rect">
+                      <a:avLst/>
+                    </a:prstGeom>
+                    <a:noFill/>
+                    <a:ln>
+                      <a:noFill/>
+                    </a:ln>
+                  </pic:spPr>
+                </pic:pic>
+              </a:graphicData>
+            </a:graphic>
+          </wp:inline>
+        </w:drawing>
+      </w:r>
+    </w:p>
+    <w:p>
+      <w:pPr>
+        <w:rPr>
+          <w:rFonts w:cs="Times New Roman"/>
+          <w:szCs w:val="24"/>
+          <w:lang w:eastAsia="es-ES"/>
+        </w:rPr>
+      </w:pPr>
+    </w:p>
+    <w:p>
+      <w:pPr>
+        <w:spacing w:before="0" w:after="0"/>
+        <w:rPr>
+          <w:rFonts w:cs="Times New Roman"/>
+          <w:szCs w:val="24"/>
+          <w:lang w:eastAsia="es-ES"/>
+        </w:rPr>
+      </w:pPr>
+      <w:r>
+        <w:rPr>
+          <w:rFonts w:cs="Times New Roman"/>
+          <w:szCs w:val="24"/>
+          <w:lang w:eastAsia="es-ES"/>
+        </w:rPr>
+        <w:br w:type="page"/>
+      </w:r>
+    </w:p>
+    <w:p>
+      <w:pPr>
+        <w:pStyle w:val="Ttulo2"/>
+        <w:rPr>
+          <w:lang w:eastAsia="es-ES"/>
+        </w:rPr>
+      </w:pPr>
+      <w:r>
+        <w:rPr>
+          <w:lang w:eastAsia="es-ES"/>
+        </w:rPr>
+        <w:lastRenderedPageBreak/>
+        <w:t>Enviar correo con telnet</w:t>
+      </w:r>
+    </w:p>
+    <w:p>
+      <w:pPr>
+        <w:rPr>
+          <w:lang w:eastAsia="es-ES"/>
+        </w:rPr>
+      </w:pPr>
+      <w:r>
+        <w:rPr>
+          <w:lang w:eastAsia="es-ES"/>
+        </w:rPr>
+        <w:t>Para poder enviar un correo mediante telnet hay que usar una terminal y poner los siguientes comandos:</w:t>
+      </w:r>
+    </w:p>
+    <w:p>
+      <w:pPr>
+        <w:rPr>
+          <w:rFonts w:ascii="Consolas" w:hAnsi="Consolas"/>
+          <w:sz w:val="20"/>
+          <w:szCs w:val="20"/>
+          <w:lang w:eastAsia="es-ES"/>
+        </w:rPr>
+      </w:pPr>
+      <w:r>
+        <w:rPr>
+          <w:rFonts w:ascii="Consolas" w:hAnsi="Consolas"/>
+          <w:sz w:val="20"/>
+          <w:szCs w:val="20"/>
+          <w:lang w:eastAsia="es-ES"/>
+        </w:rPr>
+        <w:t>telnet 10.224.19.166 25</w:t>
+      </w:r>
+    </w:p>
+    <w:p>
+      <w:pPr>
+        <w:rPr>
+          <w:rFonts w:ascii="Consolas" w:hAnsi="Consolas"/>
+          <w:sz w:val="20"/>
+          <w:szCs w:val="20"/>
+          <w:lang w:eastAsia="es-ES"/>
+        </w:rPr>
+      </w:pPr>
+      <w:r>
+        <w:rPr>
+          <w:rFonts w:ascii="Consolas" w:hAnsi="Consolas"/>
+          <w:sz w:val="20"/>
+          <w:szCs w:val="20"/>
+          <w:lang w:eastAsia="es-ES"/>
+        </w:rPr>
+        <w:t xml:space="preserve">HELO </w:t>
+      </w:r>
+      <w:proofErr w:type="spellStart"/>
+      <w:r>
+        <w:rPr>
+          <w:rFonts w:ascii="Consolas" w:hAnsi="Consolas"/>
+          <w:sz w:val="20"/>
+          <w:szCs w:val="20"/>
+          <w:lang w:eastAsia="es-ES"/>
+        </w:rPr>
+        <w:t>debian</w:t>
+      </w:r>
+      <w:proofErr w:type="spellEnd"/>
+      <w:r>
+        <w:rPr>
+          <w:rFonts w:ascii="Consolas" w:hAnsi="Consolas"/>
+          <w:sz w:val="20"/>
+          <w:szCs w:val="20"/>
+          <w:lang w:eastAsia="es-ES"/>
+        </w:rPr>
+        <w:t xml:space="preserve"> </w:t>
+      </w:r>
+    </w:p>
+    <w:p>
+      <w:pPr>
+        <w:rPr>
+          <w:rFonts w:ascii="Consolas" w:hAnsi="Consolas"/>
+          <w:sz w:val="20"/>
+          <w:szCs w:val="20"/>
+          <w:lang w:eastAsia="es-ES"/>
+        </w:rPr>
+      </w:pPr>
+      <w:r>
+        <w:rPr>
+          <w:rFonts w:ascii="Consolas" w:hAnsi="Consolas"/>
+          <w:sz w:val="20"/>
+          <w:szCs w:val="20"/>
+          <w:lang w:eastAsia="es-ES"/>
+        </w:rPr>
+        <w:t xml:space="preserve">MAIL FROM: </w:t>
+      </w:r>
+      <w:hyperlink r:id="rId41" w:history="1">
+        <w:r>
+          <w:rPr>
+            <w:rStyle w:val="Hipervnculo"/>
+            <w:rFonts w:ascii="Consolas" w:hAnsi="Consolas"/>
+            <w:sz w:val="20"/>
+            <w:szCs w:val="20"/>
+            <w:lang w:eastAsia="es-ES"/>
+          </w:rPr>
+          <w:t>usuario@mortadelo.corp</w:t>
+        </w:r>
+      </w:hyperlink>
+    </w:p>
+    <w:p>
+      <w:pPr>
+        <w:rPr>
+          <w:rFonts w:ascii="Consolas" w:hAnsi="Consolas"/>
+          <w:sz w:val="20"/>
+          <w:szCs w:val="20"/>
+          <w:lang w:eastAsia="es-ES"/>
+        </w:rPr>
+      </w:pPr>
+      <w:r>
+        <w:rPr>
+          <w:rFonts w:ascii="Consolas" w:hAnsi="Consolas"/>
+          <w:sz w:val="20"/>
+          <w:szCs w:val="20"/>
+          <w:lang w:eastAsia="es-ES"/>
+        </w:rPr>
+        <w:t xml:space="preserve">RCTP TO: </w:t>
+      </w:r>
+      <w:hyperlink r:id="rId42" w:history="1">
+        <w:r>
+          <w:rPr>
+            <w:rStyle w:val="Hipervnculo"/>
+            <w:rFonts w:ascii="Consolas" w:hAnsi="Consolas"/>
+            <w:sz w:val="20"/>
+            <w:szCs w:val="20"/>
+            <w:lang w:eastAsia="es-ES"/>
+          </w:rPr>
+          <w:t>usuario@mortadelo.corp</w:t>
+        </w:r>
+      </w:hyperlink>
+    </w:p>
+    <w:p>
+      <w:pPr>
+        <w:rPr>
+          <w:rFonts w:ascii="Consolas" w:hAnsi="Consolas"/>
+          <w:sz w:val="20"/>
+          <w:szCs w:val="20"/>
+          <w:lang w:eastAsia="es-ES"/>
+        </w:rPr>
+      </w:pPr>
+    </w:p>
+    <w:p>
+      <w:pPr>
+        <w:rPr>
+          <w:rFonts w:cs="Times New Roman"/>
+          <w:noProof/>
+          <w:szCs w:val="24"/>
+          <w:lang w:eastAsia="es-ES"/>
+        </w:rPr>
+      </w:pPr>
+      <w:r>
+        <w:rPr>
+          <w:rFonts w:cs="Times New Roman"/>
+          <w:noProof/>
+          <w:szCs w:val="24"/>
+          <w:lang w:eastAsia="es-ES"/>
+        </w:rPr>
+        <w:t>Ahora rellenamos el Asunto, pulsamos enter y ponemos algo en el cuerpo de mensaje, una vez escrito el correo para mandarlo hay que ir a una linea nueva, poner un punto y dar a ctrl+D para enviarlo</w:t>
+      </w:r>
+    </w:p>
+    <w:p>
+      <w:pPr>
+        <w:rPr>
+          <w:rFonts w:ascii="Consolas" w:hAnsi="Consolas"/>
+          <w:sz w:val="20"/>
+          <w:szCs w:val="20"/>
+          <w:lang w:eastAsia="es-ES"/>
+        </w:rPr>
+      </w:pPr>
+      <w:r>
+        <w:rPr>
+          <w:rFonts w:ascii="Consolas" w:hAnsi="Consolas"/>
+          <w:noProof/>
+          <w:sz w:val="20"/>
+          <w:szCs w:val="20"/>
+          <w:lang w:eastAsia="es-ES"/>
+        </w:rPr>
+        <w:drawing>
+          <wp:inline distT="0" distB="0" distL="0" distR="0" wp14:anchorId="11B20CC5" wp14:editId="5EAFAB02">
+            <wp:extent cx="4360545" cy="2712720"/>
+            <wp:effectExtent l="0" t="0" r="1905" b="0"/>
+            <wp:docPr id="1508038018" name="Imagen 21"/>
+            <wp:cNvGraphicFramePr>
+              <a:graphicFrameLocks xmlns:a="http://schemas.openxmlformats.org/drawingml/2006/main" noChangeAspect="1"/>
+            </wp:cNvGraphicFramePr>
+            <a:graphic xmlns:a="http://schemas.openxmlformats.org/drawingml/2006/main">
+              <a:graphicData uri="http://schemas.openxmlformats.org/drawingml/2006/picture">
+                <pic:pic xmlns:pic="http://schemas.openxmlformats.org/drawingml/2006/picture">
+                  <pic:nvPicPr>
+                    <pic:cNvPr id="0" name="Picture 21"/>
+                    <pic:cNvPicPr>
+                      <a:picLocks noChangeAspect="1" noChangeArrowheads="1"/>
+                    </pic:cNvPicPr>
+                  </pic:nvPicPr>
+                  <pic:blipFill>
+                    <a:blip r:embed="rId43">
+                      <a:extLst>
+                        <a:ext uri="{28A0092B-C50C-407E-A947-70E740481C1C}">
+                          <a14:useLocalDpi xmlns:a14="http://schemas.microsoft.com/office/drawing/2010/main" val="0"/>
+                        </a:ext>
+                      </a:extLst>
+                    </a:blip>
+                    <a:srcRect/>
+                    <a:stretch>
+                      <a:fillRect/>
+                    </a:stretch>
+                  </pic:blipFill>
+                  <pic:spPr bwMode="auto">
+                    <a:xfrm>
+                      <a:off x="0" y="0"/>
+                      <a:ext cx="4360545" cy="2712720"/>
+                    </a:xfrm>
+                    <a:prstGeom prst="rect">
+                      <a:avLst/>
+                    </a:prstGeom>
+                    <a:noFill/>
+                    <a:ln>
+                      <a:noFill/>
+                    </a:ln>
+                  </pic:spPr>
+                </pic:pic>
+              </a:graphicData>
+            </a:graphic>
+          </wp:inline>
+        </w:drawing>
+      </w:r>
+    </w:p>
+    <w:p>
+      <w:pPr>
+        <w:rPr>
+          <w:rFonts w:cs="Times New Roman"/>
+          <w:szCs w:val="24"/>
+          <w:lang w:eastAsia="es-ES"/>
+        </w:rPr>
+      </w:pPr>
+      <w:r>
+        <w:rPr>
+          <w:rFonts w:cs="Times New Roman"/>
+          <w:szCs w:val="24"/>
+          <w:lang w:eastAsia="es-ES"/>
+        </w:rPr>
+        <w:t>Ahora si vamos al usuario al que hemos mandado el correo podremos ver que le ha llegado</w:t>
+      </w:r>
+    </w:p>
+    <w:p>
+      <w:pPr>
+        <w:rPr>
+          <w:rFonts w:cs="Times New Roman"/>
+          <w:szCs w:val="24"/>
+          <w:lang w:eastAsia="es-ES"/>
+        </w:rPr>
+      </w:pPr>
+      <w:r>
+        <w:rPr>
+          <w:rFonts w:cs="Times New Roman"/>
+          <w:noProof/>
+          <w:szCs w:val="24"/>
+          <w:lang w:eastAsia="es-ES"/>
+        </w:rPr>
+        <w:drawing>
+          <wp:inline distT="0" distB="0" distL="0" distR="0" wp14:anchorId="2849A9FA" wp14:editId="42F03F65">
+            <wp:extent cx="5395595" cy="1866900"/>
+            <wp:effectExtent l="0" t="0" r="0" b="0"/>
+            <wp:docPr id="1087062955" name="Imagen 22"/>
+            <wp:cNvGraphicFramePr>
+              <a:graphicFrameLocks xmlns:a="http://schemas.openxmlformats.org/drawingml/2006/main" noChangeAspect="1"/>
+            </wp:cNvGraphicFramePr>
+            <a:graphic xmlns:a="http://schemas.openxmlformats.org/drawingml/2006/main">
+              <a:graphicData uri="http://schemas.openxmlformats.org/drawingml/2006/picture">
+                <pic:pic xmlns:pic="http://schemas.openxmlformats.org/drawingml/2006/picture">
+                  <pic:nvPicPr>
+                    <pic:cNvPr id="0" name="Picture 22"/>
+                    <pic:cNvPicPr>
+                      <a:picLocks noChangeAspect="1" noChangeArrowheads="1"/>
+                    </pic:cNvPicPr>
+                  </pic:nvPicPr>
+                  <pic:blipFill>
+                    <a:blip r:embed="rId44">
+                      <a:extLst>
+                        <a:ext uri="{28A0092B-C50C-407E-A947-70E740481C1C}">
+                          <a14:useLocalDpi xmlns:a14="http://schemas.microsoft.com/office/drawing/2010/main" val="0"/>
+                        </a:ext>
+                      </a:extLst>
+                    </a:blip>
+                    <a:srcRect/>
+                    <a:stretch>
+                      <a:fillRect/>
+                    </a:stretch>
+                  </pic:blipFill>
+                  <pic:spPr bwMode="auto">
+                    <a:xfrm>
+                      <a:off x="0" y="0"/>
+                      <a:ext cx="5395595" cy="1866900"/>
+                    </a:xfrm>
+                    <a:prstGeom prst="rect">
+                      <a:avLst/>
+                    </a:prstGeom>
+                    <a:noFill/>
+                    <a:ln>
+                      <a:noFill/>
+                    </a:ln>
+                  </pic:spPr>
+                </pic:pic>
+              </a:graphicData>
+            </a:graphic>
+          </wp:inline>
+        </w:drawing>
+      </w:r>
     </w:p>
     <w:sectPr>
-      <w:headerReference w:type="default" r:id="rId24"/>
-      <w:footerReference w:type="default" r:id="rId25"/>
+      <w:headerReference w:type="default" r:id="rId45"/>
+      <w:footerReference w:type="default" r:id="rId46"/>
       <w:pgSz w:w="11906" w:h="16838"/>
       <w:pgMar w:top="1417" w:right="1701" w:bottom="1417" w:left="1701" w:header="708" w:footer="708" w:gutter="0"/>
       <w:cols w:space="720"/>
@@ -3098,6 +5783,31 @@
       <w:szCs w:val="24"/>
     </w:rPr>
   </w:style>
+  <w:style w:type="paragraph" w:styleId="TDC3">
+    <w:name w:val="toc 3"/>
+    <w:basedOn w:val="Normal"/>
+    <w:next w:val="Normal"/>
+    <w:autoRedefine/>
+    <w:uiPriority w:val="39"/>
+    <w:unhideWhenUsed/>
+    <w:rsid w:val="00AC7877"/>
+    <w:pPr>
+      <w:spacing w:after="100"/>
+      <w:ind w:left="480"/>
+    </w:pPr>
+  </w:style>
+  <w:style w:type="character" w:styleId="Mencinsinresolver">
+    <w:name w:val="Unresolved Mention"/>
+    <w:basedOn w:val="Fuentedeprrafopredeter"/>
+    <w:uiPriority w:val="99"/>
+    <w:semiHidden/>
+    <w:unhideWhenUsed/>
+    <w:rsid w:val="00572B9F"/>
+    <w:rPr>
+      <w:color w:val="605E5C"/>
+      <w:shd w:val="clear" w:color="auto" w:fill="E1DFDD"/>
+    </w:rPr>
+  </w:style>
 </w:styles>
 </file>
 

</xml_diff>

<commit_message>
Añadido conclusion de practica de correo
</commit_message>
<xml_diff>
--- a/SRI/practica correo web.docx
+++ b/SRI/practica correo web.docx
@@ -286,7 +286,7 @@
       </w:pPr>
       <w:bookmarkStart w:id="0" w:name="_Toc178149851"/>
     </w:p>
-    <w:bookmarkStart w:id="1" w:name="_Toc191278295" w:displacedByCustomXml="next"/>
+    <w:bookmarkStart w:id="1" w:name="_Toc191375621" w:displacedByCustomXml="next"/>
     <w:sdt>
       <w:sdtPr>
         <w:rPr>
@@ -363,7 +363,7 @@
             </w:rPr>
             <w:fldChar w:fldCharType="separate"/>
           </w:r>
-          <w:hyperlink w:anchor="_Toc191278295" w:history="1">
+          <w:hyperlink w:anchor="_Toc191375621" w:history="1">
             <w:r>
               <w:rPr>
                 <w:rStyle w:val="Hipervnculo"/>
@@ -391,7 +391,7 @@
                 <w:noProof/>
                 <w:webHidden/>
               </w:rPr>
-              <w:instrText xml:space="preserve"> PAGEREF _Toc191278295 \h </w:instrText>
+              <w:instrText xml:space="preserve"> PAGEREF _Toc191375621 \h </w:instrText>
             </w:r>
             <w:r>
               <w:rPr>
@@ -437,7 +437,7 @@
               <w14:ligatures w14:val="standardContextual"/>
             </w:rPr>
           </w:pPr>
-          <w:hyperlink w:anchor="_Toc191278296" w:history="1">
+          <w:hyperlink w:anchor="_Toc191375622" w:history="1">
             <w:r>
               <w:rPr>
                 <w:rStyle w:val="Hipervnculo"/>
@@ -466,7 +466,7 @@
                 <w:noProof/>
                 <w:webHidden/>
               </w:rPr>
-              <w:instrText xml:space="preserve"> PAGEREF _Toc191278296 \h </w:instrText>
+              <w:instrText xml:space="preserve"> PAGEREF _Toc191375622 \h </w:instrText>
             </w:r>
             <w:r>
               <w:rPr>
@@ -504,10 +504,15 @@
               <w:tab w:val="right" w:leader="dot" w:pos="8494"/>
             </w:tabs>
             <w:rPr>
+              <w:rFonts w:asciiTheme="minorHAnsi" w:eastAsiaTheme="minorEastAsia" w:hAnsiTheme="minorHAnsi" w:cstheme="minorBidi"/>
               <w:noProof/>
+              <w:kern w:val="2"/>
+              <w:szCs w:val="24"/>
+              <w:lang w:eastAsia="es-ES"/>
+              <w14:ligatures w14:val="standardContextual"/>
             </w:rPr>
           </w:pPr>
-          <w:hyperlink w:anchor="_Toc191278297" w:history="1">
+          <w:hyperlink w:anchor="_Toc191375623" w:history="1">
             <w:r>
               <w:rPr>
                 <w:rStyle w:val="Hipervnculo"/>
@@ -536,7 +541,7 @@
                 <w:noProof/>
                 <w:webHidden/>
               </w:rPr>
-              <w:instrText xml:space="preserve"> PAGEREF _Toc191278297 \h </w:instrText>
+              <w:instrText xml:space="preserve"> PAGEREF _Toc191375623 \h </w:instrText>
             </w:r>
             <w:r>
               <w:rPr>
@@ -574,10 +579,15 @@
               <w:tab w:val="right" w:leader="dot" w:pos="8494"/>
             </w:tabs>
             <w:rPr>
+              <w:rFonts w:asciiTheme="minorHAnsi" w:eastAsiaTheme="minorEastAsia" w:hAnsiTheme="minorHAnsi" w:cstheme="minorBidi"/>
               <w:noProof/>
+              <w:kern w:val="2"/>
+              <w:szCs w:val="24"/>
+              <w:lang w:eastAsia="es-ES"/>
+              <w14:ligatures w14:val="standardContextual"/>
             </w:rPr>
           </w:pPr>
-          <w:hyperlink w:anchor="_Toc191278298" w:history="1">
+          <w:hyperlink w:anchor="_Toc191375624" w:history="1">
             <w:r>
               <w:rPr>
                 <w:rStyle w:val="Hipervnculo"/>
@@ -605,7 +615,7 @@
                 <w:noProof/>
                 <w:webHidden/>
               </w:rPr>
-              <w:instrText xml:space="preserve"> PAGEREF _Toc191278298 \h </w:instrText>
+              <w:instrText xml:space="preserve"> PAGEREF _Toc191375624 \h </w:instrText>
             </w:r>
             <w:r>
               <w:rPr>
@@ -651,7 +661,7 @@
               <w14:ligatures w14:val="standardContextual"/>
             </w:rPr>
           </w:pPr>
-          <w:hyperlink w:anchor="_Toc191278299" w:history="1">
+          <w:hyperlink w:anchor="_Toc191375625" w:history="1">
             <w:r>
               <w:rPr>
                 <w:rStyle w:val="Hipervnculo"/>
@@ -679,7 +689,7 @@
                 <w:noProof/>
                 <w:webHidden/>
               </w:rPr>
-              <w:instrText xml:space="preserve"> PAGEREF _Toc191278299 \h </w:instrText>
+              <w:instrText xml:space="preserve"> PAGEREF _Toc191375625 \h </w:instrText>
             </w:r>
             <w:r>
               <w:rPr>
@@ -725,7 +735,7 @@
               <w14:ligatures w14:val="standardContextual"/>
             </w:rPr>
           </w:pPr>
-          <w:hyperlink w:anchor="_Toc191278300" w:history="1">
+          <w:hyperlink w:anchor="_Toc191375626" w:history="1">
             <w:r>
               <w:rPr>
                 <w:rStyle w:val="Hipervnculo"/>
@@ -753,7 +763,7 @@
                 <w:noProof/>
                 <w:webHidden/>
               </w:rPr>
-              <w:instrText xml:space="preserve"> PAGEREF _Toc191278300 \h </w:instrText>
+              <w:instrText xml:space="preserve"> PAGEREF _Toc191375626 \h </w:instrText>
             </w:r>
             <w:r>
               <w:rPr>
@@ -785,6 +795,80 @@
           </w:hyperlink>
         </w:p>
         <w:p>
+          <w:pPr>
+            <w:pStyle w:val="TDC2"/>
+            <w:tabs>
+              <w:tab w:val="right" w:leader="dot" w:pos="8494"/>
+            </w:tabs>
+            <w:rPr>
+              <w:rFonts w:asciiTheme="minorHAnsi" w:eastAsiaTheme="minorEastAsia" w:hAnsiTheme="minorHAnsi" w:cstheme="minorBidi"/>
+              <w:noProof/>
+              <w:kern w:val="2"/>
+              <w:szCs w:val="24"/>
+              <w:lang w:eastAsia="es-ES"/>
+              <w14:ligatures w14:val="standardContextual"/>
+            </w:rPr>
+          </w:pPr>
+          <w:hyperlink w:anchor="_Toc191375627" w:history="1">
+            <w:r>
+              <w:rPr>
+                <w:rStyle w:val="Hipervnculo"/>
+                <w:noProof/>
+                <w:lang w:eastAsia="es-ES"/>
+              </w:rPr>
+              <w:t>Enviar correo con telnet</w:t>
+            </w:r>
+            <w:r>
+              <w:rPr>
+                <w:noProof/>
+                <w:webHidden/>
+              </w:rPr>
+              <w:tab/>
+            </w:r>
+            <w:r>
+              <w:rPr>
+                <w:noProof/>
+                <w:webHidden/>
+              </w:rPr>
+              <w:fldChar w:fldCharType="begin"/>
+            </w:r>
+            <w:r>
+              <w:rPr>
+                <w:noProof/>
+                <w:webHidden/>
+              </w:rPr>
+              <w:instrText xml:space="preserve"> PAGEREF _Toc191375627 \h </w:instrText>
+            </w:r>
+            <w:r>
+              <w:rPr>
+                <w:noProof/>
+                <w:webHidden/>
+              </w:rPr>
+            </w:r>
+            <w:r>
+              <w:rPr>
+                <w:noProof/>
+                <w:webHidden/>
+              </w:rPr>
+              <w:fldChar w:fldCharType="separate"/>
+            </w:r>
+            <w:r>
+              <w:rPr>
+                <w:noProof/>
+                <w:webHidden/>
+              </w:rPr>
+              <w:t>15</w:t>
+            </w:r>
+            <w:r>
+              <w:rPr>
+                <w:noProof/>
+                <w:webHidden/>
+              </w:rPr>
+              <w:fldChar w:fldCharType="end"/>
+            </w:r>
+          </w:hyperlink>
+        </w:p>
+        <w:p>
           <w:r>
             <w:rPr>
               <w:rFonts w:cs="Times New Roman"/>
@@ -829,7 +913,7 @@
           <w:lang w:eastAsia="es-ES"/>
         </w:rPr>
       </w:pPr>
-      <w:bookmarkStart w:id="2" w:name="_Toc191278296"/>
+      <w:bookmarkStart w:id="2" w:name="_Toc191375622"/>
       <w:r>
         <w:rPr>
           <w:rFonts w:eastAsia="Times New Roman"/>
@@ -848,7 +932,7 @@
           <w:lang w:eastAsia="es-ES"/>
         </w:rPr>
       </w:pPr>
-      <w:bookmarkStart w:id="3" w:name="_Toc191278297"/>
+      <w:bookmarkStart w:id="3" w:name="_Toc191375623"/>
       <w:r>
         <w:rPr>
           <w:rFonts w:eastAsia="Times New Roman"/>
@@ -1656,7 +1740,7 @@
         </w:rPr>
         <w:br w:type="page"/>
       </w:r>
-      <w:bookmarkStart w:id="4" w:name="_Toc191278298"/>
+      <w:bookmarkStart w:id="4" w:name="_Toc191375624"/>
       <w:r>
         <w:rPr>
           <w:lang w:eastAsia="es-ES"/>
@@ -2011,7 +2095,7 @@
           <w:lang w:eastAsia="es-ES"/>
         </w:rPr>
       </w:pPr>
-      <w:bookmarkStart w:id="5" w:name="_Toc191278299"/>
+      <w:bookmarkStart w:id="5" w:name="_Toc191375625"/>
       <w:r>
         <w:rPr>
           <w:lang w:eastAsia="es-ES"/>
@@ -2395,7 +2479,7 @@
           <w:lang w:eastAsia="es-ES"/>
         </w:rPr>
       </w:pPr>
-      <w:bookmarkStart w:id="6" w:name="_Toc191278300"/>
+      <w:bookmarkStart w:id="6" w:name="_Toc191375626"/>
       <w:r>
         <w:rPr>
           <w:lang w:eastAsia="es-ES"/>
@@ -3083,7 +3167,7 @@
         </w:rPr>
         <w:lastRenderedPageBreak/>
         <w:drawing>
-          <wp:inline distT="0" distB="0" distL="0" distR="0" wp14:anchorId="722F545B" wp14:editId="304489C8">
+          <wp:inline distT="0" distB="0" distL="0" distR="0" wp14:anchorId="722F545B" wp14:editId="0EF5E522">
             <wp:extent cx="3015252" cy="1528741"/>
             <wp:effectExtent l="0" t="0" r="0" b="0"/>
             <wp:docPr id="2106444396" name="Imagen 4"/>
@@ -3316,6 +3400,7 @@
       <w:r>
         <w:rPr>
           <w:rFonts w:cs="Times New Roman"/>
+          <w:noProof/>
           <w:szCs w:val="24"/>
           <w:lang w:eastAsia="es-ES"/>
         </w:rPr>
@@ -3435,7 +3520,7 @@
           <w:lang w:eastAsia="es-ES"/>
         </w:rPr>
         <w:drawing>
-          <wp:inline distT="0" distB="0" distL="0" distR="0" wp14:anchorId="08B0600A" wp14:editId="458D0598">
+          <wp:inline distT="0" distB="0" distL="0" distR="0" wp14:anchorId="08B0600A" wp14:editId="5F3853DB">
             <wp:extent cx="3121051" cy="1035820"/>
             <wp:effectExtent l="0" t="0" r="3175" b="0"/>
             <wp:docPr id="35192933" name="Imagen 8"/>
@@ -3647,7 +3732,7 @@
           <w:lang w:eastAsia="es-ES"/>
         </w:rPr>
         <w:drawing>
-          <wp:inline distT="0" distB="0" distL="0" distR="0" wp14:anchorId="11D84246" wp14:editId="1D684E35">
+          <wp:inline distT="0" distB="0" distL="0" distR="0" wp14:anchorId="11D84246" wp14:editId="1F4618F6">
             <wp:extent cx="3217537" cy="2690432"/>
             <wp:effectExtent l="0" t="0" r="2540" b="0"/>
             <wp:docPr id="750832622" name="Imagen 11"/>
@@ -3958,7 +4043,7 @@
         </w:rPr>
         <w:lastRenderedPageBreak/>
         <w:drawing>
-          <wp:inline distT="0" distB="0" distL="0" distR="0" wp14:anchorId="064D2F34" wp14:editId="2E6D9B77">
+          <wp:inline distT="0" distB="0" distL="0" distR="0" wp14:anchorId="064D2F34" wp14:editId="53953CB0">
             <wp:extent cx="3594618" cy="3574735"/>
             <wp:effectExtent l="0" t="0" r="6350" b="6985"/>
             <wp:docPr id="1990831788" name="Imagen 16"/>
@@ -4404,6 +4489,7 @@
           <w:lang w:eastAsia="es-ES"/>
         </w:rPr>
       </w:pPr>
+      <w:bookmarkStart w:id="7" w:name="_Toc191375627"/>
       <w:r>
         <w:rPr>
           <w:lang w:eastAsia="es-ES"/>
@@ -4411,6 +4497,7 @@
         <w:lastRenderedPageBreak/>
         <w:t>Enviar correo con telnet</w:t>
       </w:r>
+      <w:bookmarkEnd w:id="7"/>
     </w:p>
     <w:p>
       <w:pPr>
@@ -4721,6 +4808,129 @@
             </a:graphic>
           </wp:inline>
         </w:drawing>
+      </w:r>
+    </w:p>
+    <w:p>
+      <w:pPr>
+        <w:rPr>
+          <w:rFonts w:cs="Times New Roman"/>
+          <w:szCs w:val="24"/>
+          <w:lang w:eastAsia="es-ES"/>
+        </w:rPr>
+      </w:pPr>
+    </w:p>
+    <w:p>
+      <w:pPr>
+        <w:rPr>
+          <w:rFonts w:cs="Times New Roman"/>
+          <w:szCs w:val="24"/>
+          <w:lang w:eastAsia="es-ES"/>
+        </w:rPr>
+      </w:pPr>
+    </w:p>
+    <w:p>
+      <w:pPr>
+        <w:rPr>
+          <w:rFonts w:cs="Times New Roman"/>
+          <w:szCs w:val="24"/>
+          <w:lang w:eastAsia="es-ES"/>
+        </w:rPr>
+      </w:pPr>
+    </w:p>
+    <w:p>
+      <w:pPr>
+        <w:pStyle w:val="Ttulo2"/>
+        <w:rPr>
+          <w:lang w:eastAsia="es-ES"/>
+        </w:rPr>
+      </w:pPr>
+      <w:r>
+        <w:rPr>
+          <w:lang w:eastAsia="es-ES"/>
+        </w:rPr>
+        <w:lastRenderedPageBreak/>
+        <w:t>Conclusión</w:t>
+      </w:r>
+    </w:p>
+    <w:p>
+      <w:pPr>
+        <w:rPr>
+          <w:lang w:eastAsia="es-ES"/>
+        </w:rPr>
+      </w:pPr>
+      <w:proofErr w:type="spellStart"/>
+      <w:r>
+        <w:rPr>
+          <w:b/>
+          <w:bCs/>
+          <w:lang w:eastAsia="es-ES"/>
+        </w:rPr>
+        <w:t>Postfix</w:t>
+      </w:r>
+      <w:proofErr w:type="spellEnd"/>
+      <w:r>
+        <w:rPr>
+          <w:lang w:eastAsia="es-ES"/>
+        </w:rPr>
+        <w:t> y </w:t>
+      </w:r>
+      <w:proofErr w:type="spellStart"/>
+      <w:r>
+        <w:rPr>
+          <w:b/>
+          <w:bCs/>
+          <w:lang w:eastAsia="es-ES"/>
+        </w:rPr>
+        <w:t>Dovecot</w:t>
+      </w:r>
+      <w:proofErr w:type="spellEnd"/>
+      <w:r>
+        <w:rPr>
+          <w:lang w:eastAsia="es-ES"/>
+        </w:rPr>
+        <w:t xml:space="preserve"> son herramientas esenciales para crear un servidor de correo funcional: </w:t>
+      </w:r>
+      <w:proofErr w:type="spellStart"/>
+      <w:r>
+        <w:rPr>
+          <w:lang w:eastAsia="es-ES"/>
+        </w:rPr>
+        <w:t>Postfix</w:t>
+      </w:r>
+      <w:proofErr w:type="spellEnd"/>
+      <w:r>
+        <w:rPr>
+          <w:lang w:eastAsia="es-ES"/>
+        </w:rPr>
+        <w:t xml:space="preserve"> gestiona el envío y recepción de correos, mientras que </w:t>
+      </w:r>
+      <w:proofErr w:type="spellStart"/>
+      <w:r>
+        <w:rPr>
+          <w:lang w:eastAsia="es-ES"/>
+        </w:rPr>
+        <w:t>Dovecot</w:t>
+      </w:r>
+      <w:proofErr w:type="spellEnd"/>
+      <w:r>
+        <w:rPr>
+          <w:lang w:eastAsia="es-ES"/>
+        </w:rPr>
+        <w:t xml:space="preserve"> permite a los usuarios acceder a sus buzones mediante IMAP/POP3. El uso de </w:t>
+      </w:r>
+      <w:r>
+        <w:rPr>
+          <w:b/>
+          <w:bCs/>
+          <w:lang w:eastAsia="es-ES"/>
+        </w:rPr>
+        <w:t>certificados</w:t>
+      </w:r>
+      <w:r>
+        <w:rPr>
+          <w:lang w:eastAsia="es-ES"/>
+        </w:rPr>
+        <w:t> añade seguridad, encriptando las comunicaciones y protegiendo la privacidad de los mensajes. Juntos, garantizan un flujo eficiente y seguro de correos electrónicos.</w:t>
       </w:r>
     </w:p>
     <w:sectPr>
@@ -5486,7 +5696,6 @@
   <w:style w:type="character" w:default="1" w:styleId="Fuentedeprrafopredeter">
     <w:name w:val="Default Paragraph Font"/>
     <w:uiPriority w:val="1"/>
-    <w:semiHidden/>
     <w:unhideWhenUsed/>
   </w:style>
   <w:style w:type="table" w:default="1" w:styleId="Tablanormal">

</xml_diff>